<commit_message>
revision to final report
</commit_message>
<xml_diff>
--- a/final_report.docx
+++ b/final_report.docx
@@ -2614,14 +2614,6 @@
         <w:pStyle w:val="Normal"/>
         <w:rPr/>
       </w:pPr>
-      <w:r>
-        <w:rPr>
-          <w:rFonts w:ascii="Times New Roman" w:hAnsi="Times New Roman"/>
-          <w:b w:val="false"/>
-          <w:bCs w:val="false"/>
-        </w:rPr>
-        <w:t>using the following algorithm:</w:t>
-      </w:r>
       <w:r>
         <mc:AlternateContent>
           <mc:Choice Requires="wps">
@@ -2634,26 +2626,36 @@
                 <wp:positionV relativeFrom="paragraph">
                   <wp:posOffset>365760</wp:posOffset>
                 </wp:positionV>
-                <wp:extent cx="2994025" cy="1920240"/>
+                <wp:extent cx="2994660" cy="1920875"/>
                 <wp:effectExtent l="0" t="0" r="0" b="0"/>
                 <wp:wrapTopAndBottom/>
                 <wp:docPr id="1" name="Frame1"/>
                 <a:graphic xmlns:a="http://schemas.openxmlformats.org/drawingml/2006/main">
                   <a:graphicData uri="http://schemas.microsoft.com/office/word/2010/wordprocessingShape">
                     <wps:wsp>
-                      <wps:cNvSpPr txBox="1"/>
+                      <wps:cNvSpPr/>
                       <wps:spPr>
                         <a:xfrm>
                           <a:off x="0" y="0"/>
-                          <a:ext cx="2994025" cy="1920240"/>
+                          <a:ext cx="2994120" cy="1920240"/>
                         </a:xfrm>
-                        <a:prstGeom prst="rect"/>
-                        <a:ln w="635">
+                        <a:prstGeom prst="rect">
+                          <a:avLst/>
+                        </a:prstGeom>
+                        <a:noFill/>
+                        <a:ln w="720">
                           <a:solidFill>
                             <a:srgbClr val="000000"/>
                           </a:solidFill>
+                          <a:round/>
                         </a:ln>
                       </wps:spPr>
+                      <wps:style>
+                        <a:lnRef idx="0"/>
+                        <a:fillRef idx="0"/>
+                        <a:effectRef idx="0"/>
+                        <a:fontRef idx="minor"/>
+                      </wps:style>
                       <wps:txbx>
                         <w:txbxContent>
                           <w:p>
@@ -2669,6 +2671,7 @@
                               <w:rPr>
                                 <w:b/>
                                 <w:bCs/>
+                                <w:color w:val="auto"/>
                               </w:rPr>
                               <w:t>Algorithm 1:</w:t>
                             </w:r>
@@ -2676,96 +2679,132 @@
                           <w:p>
                             <w:pPr>
                               <w:pStyle w:val="FrameContents"/>
-                              <w:rPr/>
+                              <w:rPr>
+                                <w:color w:val="auto"/>
+                              </w:rPr>
                             </w:pPr>
                             <w:r>
-                              <w:rPr/>
+                              <w:rPr>
+                                <w:color w:val="auto"/>
+                              </w:rPr>
                               <w:t>For each sensor-time:</w:t>
                             </w:r>
                           </w:p>
                           <w:p>
                             <w:pPr>
                               <w:pStyle w:val="FrameContents"/>
-                              <w:rPr/>
+                              <w:rPr>
+                                <w:color w:val="auto"/>
+                              </w:rPr>
                             </w:pPr>
                             <w:r>
-                              <w:rPr/>
+                              <w:rPr>
+                                <w:color w:val="auto"/>
+                              </w:rPr>
                               <w:t>Set current-node to sensor-time</w:t>
                             </w:r>
                           </w:p>
                           <w:p>
                             <w:pPr>
                               <w:pStyle w:val="FrameContents"/>
-                              <w:rPr/>
+                              <w:rPr>
+                                <w:color w:val="auto"/>
+                              </w:rPr>
                             </w:pPr>
                             <w:r>
-                              <w:rPr/>
+                              <w:rPr>
+                                <w:color w:val="auto"/>
+                              </w:rPr>
                               <w:t>Calculate the power set of devices</w:t>
                             </w:r>
                           </w:p>
                           <w:p>
                             <w:pPr>
                               <w:pStyle w:val="FrameContents"/>
-                              <w:rPr/>
+                              <w:rPr>
+                                <w:color w:val="auto"/>
+                              </w:rPr>
                             </w:pPr>
                             <w:r>
-                              <w:rPr/>
+                              <w:rPr>
+                                <w:color w:val="auto"/>
+                              </w:rPr>
                               <w:t>For each device subset:</w:t>
                             </w:r>
                           </w:p>
                           <w:p>
                             <w:pPr>
                               <w:pStyle w:val="FrameContents"/>
-                              <w:rPr/>
+                              <w:rPr>
+                                <w:color w:val="auto"/>
+                              </w:rPr>
                             </w:pPr>
                             <w:r>
-                              <w:rPr/>
+                              <w:rPr>
+                                <w:color w:val="auto"/>
+                              </w:rPr>
                               <w:t>For each neighboring node:</w:t>
                             </w:r>
                           </w:p>
                           <w:p>
                             <w:pPr>
                               <w:pStyle w:val="FrameContents"/>
-                              <w:rPr/>
+                              <w:rPr>
+                                <w:color w:val="auto"/>
+                              </w:rPr>
                             </w:pPr>
                             <w:r>
-                              <w:rPr/>
+                              <w:rPr>
+                                <w:color w:val="auto"/>
+                              </w:rPr>
                               <w:t>Check for inclusion of subset in device list</w:t>
                             </w:r>
                           </w:p>
                           <w:p>
                             <w:pPr>
                               <w:pStyle w:val="FrameContents"/>
-                              <w:rPr/>
+                              <w:rPr>
+                                <w:color w:val="auto"/>
+                              </w:rPr>
                             </w:pPr>
                             <w:r>
-                              <w:rPr/>
+                              <w:rPr>
+                                <w:color w:val="auto"/>
+                              </w:rPr>
                               <w:t>If subset found, set current-node to neighbor</w:t>
                             </w:r>
                           </w:p>
                           <w:p>
                             <w:pPr>
                               <w:pStyle w:val="FrameContents"/>
-                              <w:rPr/>
+                              <w:rPr>
+                                <w:color w:val="auto"/>
+                              </w:rPr>
                             </w:pPr>
                             <w:r>
-                              <w:rPr/>
+                              <w:rPr>
+                                <w:color w:val="auto"/>
+                              </w:rPr>
                               <w:t>Repeat with subset until not found</w:t>
                             </w:r>
                           </w:p>
                           <w:p>
                             <w:pPr>
                               <w:pStyle w:val="FrameContents"/>
-                              <w:rPr/>
+                              <w:rPr>
+                                <w:color w:val="auto"/>
+                              </w:rPr>
                             </w:pPr>
                             <w:r>
-                              <w:rPr/>
+                              <w:rPr>
+                                <w:color w:val="auto"/>
+                              </w:rPr>
                               <w:t>Record walk</w:t>
                             </w:r>
                           </w:p>
                         </w:txbxContent>
                       </wps:txbx>
-                      <wps:bodyPr anchor="t" lIns="53975" tIns="53975" rIns="53975" bIns="53975">
+                      <wps:bodyPr lIns="54000" rIns="54000" tIns="54000" bIns="54000">
                         <a:noAutofit/>
                       </wps:bodyPr>
                     </wps:wsp>
@@ -2776,8 +2815,11 @@
           </mc:Choice>
           <mc:Fallback>
             <w:pict>
-              <v:rect strokecolor="#000000" strokeweight="0pt" style="position:absolute;rotation:0;width:235.75pt;height:151.2pt;mso-wrap-distance-left:5.7pt;mso-wrap-distance-right:5.7pt;mso-wrap-distance-top:5.7pt;mso-wrap-distance-bottom:5.7pt;margin-top:28.8pt;mso-position-vertical-relative:text;margin-left:6.5pt;mso-position-horizontal-relative:text">
-                <v:textbox inset="0.0590277777777778in,0.0590277777777778in,0.0590277777777778in,0.0590277777777778in">
+              <v:rect id="shape_0" ID="Frame1" stroked="t" style="position:absolute;margin-left:6.5pt;margin-top:28.8pt;width:235.7pt;height:151.15pt">
+                <w10:wrap type="square"/>
+                <v:fill o:detectmouseclick="t" on="false"/>
+                <v:stroke color="black" weight="720" joinstyle="round" endcap="flat"/>
+                <v:textbox>
                   <w:txbxContent>
                     <w:p>
                       <w:pPr>
@@ -2792,6 +2834,7 @@
                         <w:rPr>
                           <w:b/>
                           <w:bCs/>
+                          <w:color w:val="auto"/>
                         </w:rPr>
                         <w:t>Algorithm 1:</w:t>
                       </w:r>
@@ -2799,114 +2842,161 @@
                     <w:p>
                       <w:pPr>
                         <w:pStyle w:val="FrameContents"/>
-                        <w:rPr/>
+                        <w:rPr>
+                          <w:color w:val="auto"/>
+                        </w:rPr>
                       </w:pPr>
                       <w:r>
-                        <w:rPr/>
+                        <w:rPr>
+                          <w:color w:val="auto"/>
+                        </w:rPr>
                         <w:t>For each sensor-time:</w:t>
                       </w:r>
                     </w:p>
                     <w:p>
                       <w:pPr>
                         <w:pStyle w:val="FrameContents"/>
-                        <w:rPr/>
+                        <w:rPr>
+                          <w:color w:val="auto"/>
+                        </w:rPr>
                       </w:pPr>
                       <w:r>
-                        <w:rPr/>
+                        <w:rPr>
+                          <w:color w:val="auto"/>
+                        </w:rPr>
                         <w:t>Set current-node to sensor-time</w:t>
                       </w:r>
                     </w:p>
                     <w:p>
                       <w:pPr>
                         <w:pStyle w:val="FrameContents"/>
-                        <w:rPr/>
+                        <w:rPr>
+                          <w:color w:val="auto"/>
+                        </w:rPr>
                       </w:pPr>
                       <w:r>
-                        <w:rPr/>
+                        <w:rPr>
+                          <w:color w:val="auto"/>
+                        </w:rPr>
                         <w:t>Calculate the power set of devices</w:t>
                       </w:r>
                     </w:p>
                     <w:p>
                       <w:pPr>
                         <w:pStyle w:val="FrameContents"/>
-                        <w:rPr/>
+                        <w:rPr>
+                          <w:color w:val="auto"/>
+                        </w:rPr>
                       </w:pPr>
                       <w:r>
-                        <w:rPr/>
+                        <w:rPr>
+                          <w:color w:val="auto"/>
+                        </w:rPr>
                         <w:t>For each device subset:</w:t>
                       </w:r>
                     </w:p>
                     <w:p>
                       <w:pPr>
                         <w:pStyle w:val="FrameContents"/>
-                        <w:rPr/>
+                        <w:rPr>
+                          <w:color w:val="auto"/>
+                        </w:rPr>
                       </w:pPr>
                       <w:r>
-                        <w:rPr/>
+                        <w:rPr>
+                          <w:color w:val="auto"/>
+                        </w:rPr>
                         <w:t>For each neighboring node:</w:t>
                       </w:r>
                     </w:p>
                     <w:p>
                       <w:pPr>
                         <w:pStyle w:val="FrameContents"/>
-                        <w:rPr/>
+                        <w:rPr>
+                          <w:color w:val="auto"/>
+                        </w:rPr>
                       </w:pPr>
                       <w:r>
-                        <w:rPr/>
+                        <w:rPr>
+                          <w:color w:val="auto"/>
+                        </w:rPr>
                         <w:t>Check for inclusion of subset in device list</w:t>
                       </w:r>
                     </w:p>
                     <w:p>
                       <w:pPr>
                         <w:pStyle w:val="FrameContents"/>
-                        <w:rPr/>
+                        <w:rPr>
+                          <w:color w:val="auto"/>
+                        </w:rPr>
                       </w:pPr>
                       <w:r>
-                        <w:rPr/>
+                        <w:rPr>
+                          <w:color w:val="auto"/>
+                        </w:rPr>
                         <w:t>If subset found, set current-node to neighbor</w:t>
                       </w:r>
                     </w:p>
                     <w:p>
                       <w:pPr>
                         <w:pStyle w:val="FrameContents"/>
-                        <w:rPr/>
+                        <w:rPr>
+                          <w:color w:val="auto"/>
+                        </w:rPr>
                       </w:pPr>
                       <w:r>
-                        <w:rPr/>
+                        <w:rPr>
+                          <w:color w:val="auto"/>
+                        </w:rPr>
                         <w:t>Repeat with subset until not found</w:t>
                       </w:r>
                     </w:p>
                     <w:p>
                       <w:pPr>
                         <w:pStyle w:val="FrameContents"/>
-                        <w:rPr/>
+                        <w:rPr>
+                          <w:color w:val="auto"/>
+                        </w:rPr>
                       </w:pPr>
                       <w:r>
-                        <w:rPr/>
+                        <w:rPr>
+                          <w:color w:val="auto"/>
+                        </w:rPr>
                         <w:t>Record walk</w:t>
                       </w:r>
                     </w:p>
                   </w:txbxContent>
                 </v:textbox>
-                <w10:wrap type="topAndBottom"/>
               </v:rect>
             </w:pict>
           </mc:Fallback>
         </mc:AlternateContent>
       </w:r>
-    </w:p>
-    <w:p>
-      <w:pPr>
-        <w:pStyle w:val="Normal"/>
-        <w:rPr>
-          <w:rFonts w:ascii="Times New Roman" w:hAnsi="Times New Roman"/>
-          <w:b w:val="false"/>
-          <w:b w:val="false"/>
-          <w:bCs w:val="false"/>
-        </w:rPr>
-      </w:pPr>
-      <w:r>
-        <w:rPr/>
+      <w:r>
+        <w:rPr>
+          <w:rFonts w:ascii="Times New Roman" w:hAnsi="Times New Roman"/>
+          <w:b w:val="false"/>
+          <w:bCs w:val="false"/>
+        </w:rPr>
+        <w:t>using the following algorithm:</w:t>
+      </w:r>
+    </w:p>
+    <w:p>
+      <w:pPr>
+        <w:pStyle w:val="Normal"/>
+        <w:rPr>
+          <w:rFonts w:ascii="Times New Roman" w:hAnsi="Times New Roman"/>
+          <w:b w:val="false"/>
+          <w:b w:val="false"/>
+          <w:bCs w:val="false"/>
+        </w:rPr>
+      </w:pPr>
+      <w:r>
+        <w:rPr>
+          <w:rFonts w:ascii="Times New Roman" w:hAnsi="Times New Roman"/>
+          <w:b w:val="false"/>
+          <w:bCs w:val="false"/>
+        </w:rPr>
       </w:r>
     </w:p>
     <w:p>
@@ -3047,1078 +3137,1071 @@
         </w:rPr>
       </w:pPr>
       <w:r>
+        <w:rPr>
+          <w:rFonts w:ascii="Times New Roman" w:hAnsi="Times New Roman"/>
+          <w:b w:val="false"/>
+          <w:bCs w:val="false"/>
+        </w:rPr>
+      </w:r>
+    </w:p>
+    <w:p>
+      <w:pPr>
+        <w:pStyle w:val="Normal"/>
+        <w:rPr>
+          <w:b/>
+          <w:b/>
+          <w:bCs/>
+        </w:rPr>
+      </w:pPr>
+      <w:r>
+        <w:rPr>
+          <w:rFonts w:ascii="Times New Roman" w:hAnsi="Times New Roman"/>
+          <w:b/>
+          <w:bCs/>
+        </w:rPr>
+        <w:t>4. Tools and Infrastructure:</w:t>
+      </w:r>
+    </w:p>
+    <w:p>
+      <w:pPr>
+        <w:pStyle w:val="Normal"/>
+        <w:rPr>
+          <w:rFonts w:ascii="Times New Roman" w:hAnsi="Times New Roman"/>
+        </w:rPr>
+      </w:pPr>
+      <w:r>
+        <w:rPr>
+          <w:rFonts w:ascii="Times New Roman" w:hAnsi="Times New Roman"/>
+        </w:rPr>
+      </w:r>
+    </w:p>
+    <w:p>
+      <w:pPr>
+        <w:pStyle w:val="Normal"/>
+        <w:rPr>
+          <w:b w:val="false"/>
+          <w:b w:val="false"/>
+          <w:bCs w:val="false"/>
+        </w:rPr>
+      </w:pPr>
+      <w:r>
+        <w:rPr>
+          <w:rFonts w:ascii="Times New Roman" w:hAnsi="Times New Roman"/>
+          <w:b w:val="false"/>
+          <w:bCs w:val="false"/>
+        </w:rPr>
+        <w:t>[[How much to say about LEAP?]]</w:t>
+      </w:r>
+    </w:p>
+    <w:p>
+      <w:pPr>
+        <w:pStyle w:val="Normal"/>
+        <w:rPr>
+          <w:rFonts w:ascii="Times New Roman" w:hAnsi="Times New Roman"/>
+        </w:rPr>
+      </w:pPr>
+      <w:r>
+        <w:rPr>
+          <w:rFonts w:ascii="Times New Roman" w:hAnsi="Times New Roman"/>
+        </w:rPr>
+      </w:r>
+    </w:p>
+    <w:p>
+      <w:pPr>
+        <w:pStyle w:val="Normal"/>
+        <w:rPr>
+          <w:b/>
+          <w:b/>
+          <w:bCs/>
+        </w:rPr>
+      </w:pPr>
+      <w:r>
+        <w:rPr>
+          <w:rFonts w:ascii="Times New Roman" w:hAnsi="Times New Roman"/>
+          <w:b/>
+          <w:bCs/>
+        </w:rPr>
+        <w:t>5. Data Processing Tools:</w:t>
+      </w:r>
+    </w:p>
+    <w:p>
+      <w:pPr>
+        <w:pStyle w:val="Normal"/>
+        <w:rPr>
+          <w:b/>
+          <w:b/>
+          <w:bCs/>
+        </w:rPr>
+      </w:pPr>
+      <w:r>
+        <w:rPr>
+          <w:rFonts w:ascii="Times New Roman" w:hAnsi="Times New Roman"/>
+          <w:b/>
+          <w:bCs/>
+        </w:rPr>
+        <w:tab/>
+      </w:r>
+      <w:r>
+        <w:rPr>
+          <w:rFonts w:ascii="Times New Roman" w:hAnsi="Times New Roman"/>
+          <w:b w:val="false"/>
+          <w:bCs w:val="false"/>
+        </w:rPr>
+        <w:t>Data acquisition for this project was</w:t>
+      </w:r>
+    </w:p>
+    <w:p>
+      <w:pPr>
+        <w:pStyle w:val="Normal"/>
+        <w:rPr>
+          <w:b/>
+          <w:b/>
+          <w:bCs/>
+        </w:rPr>
+      </w:pPr>
+      <w:r>
+        <w:rPr>
+          <w:rFonts w:ascii="Times New Roman" w:hAnsi="Times New Roman"/>
+          <w:b w:val="false"/>
+          <w:bCs w:val="false"/>
+        </w:rPr>
+        <w:t>performed by the City of Austin using the</w:t>
+      </w:r>
+    </w:p>
+    <w:p>
+      <w:pPr>
+        <w:pStyle w:val="Normal"/>
+        <w:rPr>
+          <w:b/>
+          <w:b/>
+          <w:bCs/>
+        </w:rPr>
+      </w:pPr>
+      <w:r>
+        <w:rPr>
+          <w:rFonts w:ascii="Times New Roman" w:hAnsi="Times New Roman"/>
+          <w:b w:val="false"/>
+          <w:bCs w:val="false"/>
+        </w:rPr>
+        <w:t>[[sensor model]] Bluetooth device sensor</w:t>
+      </w:r>
+    </w:p>
+    <w:p>
+      <w:pPr>
+        <w:pStyle w:val="Normal"/>
+        <w:rPr>
+          <w:b/>
+          <w:b/>
+          <w:bCs/>
+        </w:rPr>
+      </w:pPr>
+      <w:r>
+        <w:rPr>
+          <w:rFonts w:ascii="Times New Roman" w:hAnsi="Times New Roman"/>
+          <w:b w:val="false"/>
+          <w:bCs w:val="false"/>
+        </w:rPr>
+        <w:t>from [[manufacturer]]. This distributed array</w:t>
+      </w:r>
+    </w:p>
+    <w:p>
+      <w:pPr>
+        <w:pStyle w:val="Normal"/>
+        <w:rPr>
+          <w:b/>
+          <w:b/>
+          <w:bCs/>
+        </w:rPr>
+      </w:pPr>
+      <w:r>
+        <w:rPr>
+          <w:rFonts w:ascii="Times New Roman" w:hAnsi="Times New Roman"/>
+          <w:b w:val="false"/>
+          <w:bCs w:val="false"/>
+        </w:rPr>
+        <w:t>is logged on a central server hosted by the city</w:t>
+      </w:r>
+    </w:p>
+    <w:p>
+      <w:pPr>
+        <w:pStyle w:val="Normal"/>
+        <w:rPr>
+          <w:b/>
+          <w:b/>
+          <w:bCs/>
+        </w:rPr>
+      </w:pPr>
+      <w:r>
+        <w:rPr>
+          <w:rFonts w:ascii="Times New Roman" w:hAnsi="Times New Roman"/>
+          <w:b w:val="false"/>
+          <w:bCs w:val="false"/>
+        </w:rPr>
+        <w:t>of Austin which is not available for the public</w:t>
+      </w:r>
+    </w:p>
+    <w:p>
+      <w:pPr>
+        <w:pStyle w:val="Normal"/>
+        <w:rPr>
+          <w:b/>
+          <w:b/>
+          <w:bCs/>
+        </w:rPr>
+      </w:pPr>
+      <w:r>
+        <w:rPr>
+          <w:rFonts w:ascii="Times New Roman" w:hAnsi="Times New Roman"/>
+          <w:b w:val="false"/>
+          <w:bCs w:val="false"/>
+        </w:rPr>
+        <w:t>to access. Aggregated data has been made</w:t>
+      </w:r>
+    </w:p>
+    <w:p>
+      <w:pPr>
+        <w:pStyle w:val="Normal"/>
+        <w:rPr>
+          <w:b/>
+          <w:b/>
+          <w:bCs/>
+        </w:rPr>
+      </w:pPr>
+      <w:r>
+        <w:rPr>
+          <w:rFonts w:ascii="Times New Roman" w:hAnsi="Times New Roman"/>
+          <w:b w:val="false"/>
+          <w:bCs w:val="false"/>
+        </w:rPr>
+        <w:t>available by the city at</w:t>
+      </w:r>
+    </w:p>
+    <w:p>
+      <w:pPr>
+        <w:pStyle w:val="Normal"/>
+        <w:rPr>
+          <w:b/>
+          <w:b/>
+          <w:bCs/>
+        </w:rPr>
+      </w:pPr>
+      <w:r>
+        <w:rPr>
+          <w:rFonts w:ascii="Times New Roman" w:hAnsi="Times New Roman"/>
+          <w:b w:val="false"/>
+          <w:bCs w:val="false"/>
+        </w:rPr>
+        <w:t>https://data.austintexas.gov/. All processing</w:t>
+      </w:r>
+    </w:p>
+    <w:p>
+      <w:pPr>
+        <w:pStyle w:val="Normal"/>
+        <w:rPr>
+          <w:b/>
+          <w:b/>
+          <w:bCs/>
+        </w:rPr>
+      </w:pPr>
+      <w:r>
+        <w:rPr>
+          <w:rFonts w:ascii="Times New Roman" w:hAnsi="Times New Roman"/>
+          <w:b w:val="false"/>
+          <w:bCs w:val="false"/>
+        </w:rPr>
+        <w:t>was performed using Python scripts</w:t>
+      </w:r>
+    </w:p>
+    <w:p>
+      <w:pPr>
+        <w:pStyle w:val="Normal"/>
+        <w:rPr>
+          <w:b/>
+          <w:b/>
+          <w:bCs/>
+        </w:rPr>
+      </w:pPr>
+      <w:r>
+        <w:rPr>
+          <w:rFonts w:ascii="Times New Roman" w:hAnsi="Times New Roman"/>
+          <w:b w:val="false"/>
+          <w:bCs w:val="false"/>
+        </w:rPr>
+        <w:t>incorporating [[whatever libraries]] which can</w:t>
+      </w:r>
+    </w:p>
+    <w:p>
+      <w:pPr>
+        <w:pStyle w:val="Normal"/>
+        <w:rPr>
+          <w:b/>
+          <w:b/>
+          <w:bCs/>
+        </w:rPr>
+      </w:pPr>
+      <w:r>
+        <w:rPr>
+          <w:rFonts w:ascii="Times New Roman" w:hAnsi="Times New Roman"/>
+          <w:b w:val="false"/>
+          <w:bCs w:val="false"/>
+        </w:rPr>
+        <w:t>be viewed and downloaded at</w:t>
+      </w:r>
+    </w:p>
+    <w:p>
+      <w:pPr>
+        <w:pStyle w:val="Normal"/>
+        <w:rPr>
+          <w:b/>
+          <w:b/>
+          <w:bCs/>
+        </w:rPr>
+      </w:pPr>
+      <w:r>
+        <w:rPr>
+          <w:rFonts w:ascii="Times New Roman" w:hAnsi="Times New Roman"/>
+          <w:b w:val="false"/>
+          <w:bCs w:val="false"/>
+        </w:rPr>
+        <w:t>git.txstate.edu/gma23.</w:t>
+      </w:r>
+    </w:p>
+    <w:p>
+      <w:pPr>
+        <w:pStyle w:val="Normal"/>
+        <w:rPr>
+          <w:rFonts w:ascii="Times New Roman" w:hAnsi="Times New Roman"/>
+          <w:b w:val="false"/>
+          <w:b w:val="false"/>
+          <w:bCs w:val="false"/>
+        </w:rPr>
+      </w:pPr>
+      <w:r>
+        <w:rPr>
+          <w:rFonts w:ascii="Times New Roman" w:hAnsi="Times New Roman"/>
+          <w:b w:val="false"/>
+          <w:bCs w:val="false"/>
+        </w:rPr>
+      </w:r>
+    </w:p>
+    <w:p>
+      <w:pPr>
+        <w:pStyle w:val="Normal"/>
+        <w:rPr>
+          <w:b/>
+          <w:b/>
+          <w:bCs/>
+        </w:rPr>
+      </w:pPr>
+      <w:r>
+        <w:rPr>
+          <w:rFonts w:ascii="Times New Roman" w:hAnsi="Times New Roman"/>
+          <w:b w:val="false"/>
+          <w:bCs w:val="false"/>
+        </w:rPr>
+        <w:t>[[Is Spark still necessary?]]</w:t>
+      </w:r>
+    </w:p>
+    <w:p>
+      <w:pPr>
+        <w:pStyle w:val="Normal"/>
+        <w:rPr>
+          <w:b/>
+          <w:b/>
+          <w:bCs/>
+        </w:rPr>
+      </w:pPr>
+      <w:r>
+        <w:rPr>
+          <w:rFonts w:ascii="Times New Roman" w:hAnsi="Times New Roman"/>
+          <w:b w:val="false"/>
+          <w:bCs w:val="false"/>
+        </w:rPr>
+        <w:t>[[Can we work out fuzzy clustering?]]</w:t>
+      </w:r>
+    </w:p>
+    <w:p>
+      <w:pPr>
+        <w:pStyle w:val="Normal"/>
+        <w:rPr>
+          <w:rFonts w:ascii="Times New Roman" w:hAnsi="Times New Roman"/>
+          <w:b w:val="false"/>
+          <w:b w:val="false"/>
+          <w:bCs w:val="false"/>
+        </w:rPr>
+      </w:pPr>
+      <w:r>
+        <w:rPr>
+          <w:rFonts w:ascii="Times New Roman" w:hAnsi="Times New Roman"/>
+          <w:b w:val="false"/>
+          <w:bCs w:val="false"/>
+        </w:rPr>
+      </w:r>
+    </w:p>
+    <w:p>
+      <w:pPr>
+        <w:pStyle w:val="Normal"/>
+        <w:rPr>
+          <w:b/>
+          <w:b/>
+          <w:bCs/>
+        </w:rPr>
+      </w:pPr>
+      <w:r>
+        <w:rPr>
+          <w:rFonts w:ascii="Times New Roman" w:hAnsi="Times New Roman"/>
+          <w:b/>
+          <w:bCs/>
+        </w:rPr>
+        <w:t>5.1 Machine Learning Tools:</w:t>
+      </w:r>
+    </w:p>
+    <w:p>
+      <w:pPr>
+        <w:pStyle w:val="Normal"/>
+        <w:rPr>
+          <w:b w:val="false"/>
+          <w:b w:val="false"/>
+          <w:bCs w:val="false"/>
+        </w:rPr>
+      </w:pPr>
+      <w:r>
+        <w:rPr>
+          <w:rFonts w:ascii="Times New Roman" w:hAnsi="Times New Roman"/>
+          <w:b w:val="false"/>
+          <w:bCs w:val="false"/>
+        </w:rPr>
+        <w:t>[[describe clustering algorithm]]</w:t>
+      </w:r>
+    </w:p>
+    <w:p>
+      <w:pPr>
+        <w:pStyle w:val="Normal"/>
+        <w:rPr>
+          <w:rFonts w:ascii="Times New Roman" w:hAnsi="Times New Roman"/>
+        </w:rPr>
+      </w:pPr>
+      <w:r>
+        <w:rPr>
+          <w:rFonts w:ascii="Times New Roman" w:hAnsi="Times New Roman"/>
+        </w:rPr>
+      </w:r>
+    </w:p>
+    <w:p>
+      <w:pPr>
+        <w:pStyle w:val="Normal"/>
+        <w:rPr>
+          <w:b/>
+          <w:b/>
+          <w:bCs/>
+        </w:rPr>
+      </w:pPr>
+      <w:r>
+        <w:rPr>
+          <w:rFonts w:ascii="Times New Roman" w:hAnsi="Times New Roman"/>
+          <w:b/>
+          <w:bCs/>
+        </w:rPr>
+        <w:t>5.2 Visualization Tools:</w:t>
+      </w:r>
+    </w:p>
+    <w:p>
+      <w:pPr>
+        <w:pStyle w:val="Normal"/>
+        <w:rPr>
+          <w:rFonts w:ascii="Times New Roman" w:hAnsi="Times New Roman"/>
+        </w:rPr>
+      </w:pPr>
+      <w:r>
+        <w:rPr>
+          <w:rFonts w:ascii="Times New Roman" w:hAnsi="Times New Roman"/>
+        </w:rPr>
+      </w:r>
+    </w:p>
+    <w:p>
+      <w:pPr>
+        <w:pStyle w:val="Normal"/>
+        <w:rPr>
+          <w:b w:val="false"/>
+          <w:b w:val="false"/>
+          <w:bCs w:val="false"/>
+        </w:rPr>
+      </w:pPr>
+      <w:r>
+        <w:rPr>
+          <w:rFonts w:ascii="Times New Roman" w:hAnsi="Times New Roman"/>
+          <w:b w:val="false"/>
+          <w:bCs w:val="false"/>
+        </w:rPr>
+        <w:t>[[describe gmplot]]</w:t>
+      </w:r>
+    </w:p>
+    <w:p>
+      <w:pPr>
+        <w:pStyle w:val="Normal"/>
+        <w:rPr>
+          <w:b w:val="false"/>
+          <w:b w:val="false"/>
+          <w:bCs w:val="false"/>
+        </w:rPr>
+      </w:pPr>
+      <w:r>
+        <w:rPr>
+          <w:rFonts w:ascii="Times New Roman" w:hAnsi="Times New Roman"/>
+          <w:b w:val="false"/>
+          <w:bCs w:val="false"/>
+        </w:rPr>
+        <w:t>[[how else do we want to view this data?]]</w:t>
+      </w:r>
+    </w:p>
+    <w:p>
+      <w:pPr>
+        <w:pStyle w:val="Normal"/>
+        <w:rPr>
+          <w:rFonts w:ascii="Times New Roman" w:hAnsi="Times New Roman"/>
+        </w:rPr>
+      </w:pPr>
+      <w:r>
+        <w:rPr>
+          <w:rFonts w:ascii="Times New Roman" w:hAnsi="Times New Roman"/>
+        </w:rPr>
+      </w:r>
+    </w:p>
+    <w:p>
+      <w:pPr>
+        <w:pStyle w:val="Normal"/>
+        <w:rPr>
+          <w:b/>
+          <w:b/>
+          <w:bCs/>
+        </w:rPr>
+      </w:pPr>
+      <w:r>
+        <w:rPr>
+          <w:rFonts w:ascii="Times New Roman" w:hAnsi="Times New Roman"/>
+          <w:b/>
+          <w:bCs/>
+        </w:rPr>
+        <w:t>6. Experiments:</w:t>
+      </w:r>
+    </w:p>
+    <w:p>
+      <w:pPr>
+        <w:pStyle w:val="Normal"/>
+        <w:rPr>
+          <w:b/>
+          <w:b/>
+          <w:bCs/>
+        </w:rPr>
+      </w:pPr>
+      <w:r>
+        <w:rPr>
+          <w:rFonts w:ascii="Times New Roman" w:hAnsi="Times New Roman"/>
+          <w:b/>
+          <w:bCs/>
+        </w:rPr>
+        <w:tab/>
+      </w:r>
+      <w:r>
+        <w:rPr>
+          <w:rFonts w:ascii="Times New Roman" w:hAnsi="Times New Roman"/>
+          <w:b w:val="false"/>
+          <w:bCs w:val="false"/>
+        </w:rPr>
+        <w:t>[[describe the identified “bus heavy” lanes]]</w:t>
+      </w:r>
+    </w:p>
+    <w:p>
+      <w:pPr>
+        <w:pStyle w:val="Normal"/>
+        <w:rPr>
+          <w:b/>
+          <w:b/>
+          <w:bCs/>
+        </w:rPr>
+      </w:pPr>
+      <w:r>
+        <w:rPr>
+          <w:rFonts w:ascii="Times New Roman" w:hAnsi="Times New Roman"/>
+          <w:b w:val="false"/>
+          <w:bCs w:val="false"/>
+        </w:rPr>
+        <w:t>[[cluster all the walks and then cluster walks</w:t>
+      </w:r>
+    </w:p>
+    <w:p>
+      <w:pPr>
+        <w:pStyle w:val="Normal"/>
+        <w:rPr>
+          <w:b/>
+          <w:b/>
+          <w:bCs/>
+        </w:rPr>
+      </w:pPr>
+      <w:r>
+        <w:rPr>
+          <w:rFonts w:ascii="Times New Roman" w:hAnsi="Times New Roman"/>
+          <w:b w:val="false"/>
+          <w:bCs w:val="false"/>
+        </w:rPr>
+        <w:t>from known bus lanes. Is there a more</w:t>
+      </w:r>
+    </w:p>
+    <w:p>
+      <w:pPr>
+        <w:pStyle w:val="Normal"/>
+        <w:rPr>
+          <w:b/>
+          <w:b/>
+          <w:bCs/>
+        </w:rPr>
+      </w:pPr>
+      <w:r>
+        <w:rPr>
+          <w:rFonts w:ascii="Times New Roman" w:hAnsi="Times New Roman"/>
+          <w:b w:val="false"/>
+          <w:bCs w:val="false"/>
+        </w:rPr>
+        <w:t>prevalent high device number cluster in the</w:t>
+      </w:r>
+    </w:p>
+    <w:p>
+      <w:pPr>
+        <w:pStyle w:val="Normal"/>
+        <w:rPr>
+          <w:b/>
+          <w:b/>
+          <w:bCs/>
+        </w:rPr>
+      </w:pPr>
+      <w:r>
+        <w:rPr>
+          <w:rFonts w:ascii="Times New Roman" w:hAnsi="Times New Roman"/>
+          <w:b w:val="false"/>
+          <w:bCs w:val="false"/>
+        </w:rPr>
+        <w:t xml:space="preserve">bus heavy lanes?]] </w:t>
+      </w:r>
+    </w:p>
+    <w:p>
+      <w:pPr>
+        <w:pStyle w:val="Normal"/>
+        <w:rPr>
+          <w:b/>
+          <w:b/>
+          <w:bCs/>
+        </w:rPr>
+      </w:pPr>
+      <w:r>
+        <w:rPr>
+          <w:rFonts w:ascii="Times New Roman" w:hAnsi="Times New Roman"/>
+          <w:b w:val="false"/>
+          <w:bCs w:val="false"/>
+        </w:rPr>
+        <w:t>[[what variables can i control for and what am</w:t>
+      </w:r>
+    </w:p>
+    <w:p>
+      <w:pPr>
+        <w:pStyle w:val="Normal"/>
+        <w:rPr>
+          <w:b/>
+          <w:b/>
+          <w:bCs/>
+        </w:rPr>
+      </w:pPr>
+      <w:r>
+        <w:rPr>
+          <w:rFonts w:ascii="Times New Roman" w:hAnsi="Times New Roman"/>
+          <w:b w:val="false"/>
+          <w:bCs w:val="false"/>
+        </w:rPr>
+        <w:t>i testing for? How much of a distinction is a</w:t>
+      </w:r>
+    </w:p>
+    <w:p>
+      <w:pPr>
+        <w:pStyle w:val="Normal"/>
+        <w:rPr>
+          <w:b/>
+          <w:b/>
+          <w:bCs/>
+        </w:rPr>
+      </w:pPr>
+      <w:r>
+        <w:rPr>
+          <w:rFonts w:ascii="Times New Roman" w:hAnsi="Times New Roman"/>
+          <w:b w:val="false"/>
+          <w:bCs w:val="false"/>
+        </w:rPr>
+        <w:t>positive result?]]</w:t>
+      </w:r>
+    </w:p>
+    <w:p>
+      <w:pPr>
+        <w:pStyle w:val="Normal"/>
+        <w:rPr>
+          <w:rFonts w:ascii="Times New Roman" w:hAnsi="Times New Roman"/>
+          <w:b w:val="false"/>
+          <w:b w:val="false"/>
+          <w:bCs w:val="false"/>
+        </w:rPr>
+      </w:pPr>
+      <w:r>
+        <w:rPr>
+          <w:rFonts w:ascii="Times New Roman" w:hAnsi="Times New Roman"/>
+          <w:b w:val="false"/>
+          <w:bCs w:val="false"/>
+        </w:rPr>
+      </w:r>
+    </w:p>
+    <w:p>
+      <w:pPr>
+        <w:pStyle w:val="Normal"/>
+        <w:rPr>
+          <w:b/>
+          <w:b/>
+          <w:bCs/>
+        </w:rPr>
+      </w:pPr>
+      <w:r>
+        <w:rPr>
+          <w:rFonts w:ascii="Times New Roman" w:hAnsi="Times New Roman"/>
+          <w:b/>
+          <w:bCs/>
+        </w:rPr>
+        <w:t>7. Conclusion:</w:t>
+      </w:r>
+    </w:p>
+    <w:p>
+      <w:pPr>
+        <w:pStyle w:val="Normal"/>
+        <w:rPr>
+          <w:b/>
+          <w:b/>
+          <w:bCs/>
+        </w:rPr>
+      </w:pPr>
+      <w:r>
+        <w:rPr>
+          <w:rFonts w:ascii="Times New Roman" w:hAnsi="Times New Roman"/>
+          <w:b/>
+          <w:bCs/>
+        </w:rPr>
+        <w:tab/>
+      </w:r>
+      <w:r>
+        <w:rPr>
+          <w:rFonts w:ascii="Times New Roman" w:hAnsi="Times New Roman"/>
+          <w:b w:val="false"/>
+          <w:bCs w:val="false"/>
+        </w:rPr>
+        <w:t>This paper has described a technique which</w:t>
+      </w:r>
+    </w:p>
+    <w:p>
+      <w:pPr>
+        <w:pStyle w:val="Normal"/>
+        <w:rPr>
+          <w:b/>
+          <w:b/>
+          <w:bCs/>
+        </w:rPr>
+      </w:pPr>
+      <w:r>
+        <w:rPr>
+          <w:rFonts w:ascii="Times New Roman" w:hAnsi="Times New Roman"/>
+          <w:b w:val="false"/>
+          <w:bCs w:val="false"/>
+        </w:rPr>
+        <w:t>has been applied to data collected by</w:t>
+      </w:r>
+    </w:p>
+    <w:p>
+      <w:pPr>
+        <w:pStyle w:val="Normal"/>
+        <w:rPr>
+          <w:b/>
+          <w:b/>
+          <w:bCs/>
+        </w:rPr>
+      </w:pPr>
+      <w:r>
+        <w:rPr>
+          <w:rFonts w:ascii="Times New Roman" w:hAnsi="Times New Roman"/>
+          <w:b w:val="false"/>
+          <w:bCs w:val="false"/>
+        </w:rPr>
+        <w:t>Bluetooth device sensors arranged around the</w:t>
+      </w:r>
+    </w:p>
+    <w:p>
+      <w:pPr>
+        <w:pStyle w:val="Normal"/>
+        <w:rPr>
+          <w:b/>
+          <w:b/>
+          <w:bCs/>
+        </w:rPr>
+      </w:pPr>
+      <w:r>
+        <w:rPr>
+          <w:rFonts w:ascii="Times New Roman" w:hAnsi="Times New Roman"/>
+          <w:b w:val="false"/>
+          <w:bCs w:val="false"/>
+        </w:rPr>
+        <w:t>city of Austin, TX. Devices were followed</w:t>
+      </w:r>
+    </w:p>
+    <w:p>
+      <w:pPr>
+        <w:pStyle w:val="Normal"/>
+        <w:rPr>
+          <w:b/>
+          <w:b/>
+          <w:bCs/>
+        </w:rPr>
+      </w:pPr>
+      <w:r>
+        <w:rPr>
+          <w:rFonts w:ascii="Times New Roman" w:hAnsi="Times New Roman"/>
+          <w:b w:val="false"/>
+          <w:bCs w:val="false"/>
+        </w:rPr>
+        <w:t>across these sensors over time in order to</w:t>
+      </w:r>
+    </w:p>
+    <w:p>
+      <w:pPr>
+        <w:pStyle w:val="Normal"/>
+        <w:rPr>
+          <w:b/>
+          <w:b/>
+          <w:bCs/>
+        </w:rPr>
+      </w:pPr>
+      <w:r>
+        <w:rPr>
+          <w:rFonts w:ascii="Times New Roman" w:hAnsi="Times New Roman"/>
+          <w:b w:val="false"/>
+          <w:bCs w:val="false"/>
+        </w:rPr>
+        <w:t>build a set of walks which were then clustered</w:t>
+      </w:r>
+    </w:p>
+    <w:p>
+      <w:pPr>
+        <w:pStyle w:val="Normal"/>
+        <w:rPr>
+          <w:b/>
+          <w:b/>
+          <w:bCs/>
+        </w:rPr>
+      </w:pPr>
+      <w:r>
+        <w:rPr>
+          <w:rFonts w:ascii="Times New Roman" w:hAnsi="Times New Roman"/>
+          <w:b w:val="false"/>
+          <w:bCs w:val="false"/>
+        </w:rPr>
+        <w:t>in order to determine what portion of this</w:t>
+      </w:r>
+    </w:p>
+    <w:p>
+      <w:pPr>
+        <w:pStyle w:val="Normal"/>
+        <w:rPr>
+          <w:b/>
+          <w:b/>
+          <w:bCs/>
+        </w:rPr>
+      </w:pPr>
+      <w:r>
+        <w:rPr>
+          <w:rFonts w:ascii="Times New Roman" w:hAnsi="Times New Roman"/>
+          <w:b w:val="false"/>
+          <w:bCs w:val="false"/>
+        </w:rPr>
+        <w:t>traffic was composed of high occupancy</w:t>
+      </w:r>
+    </w:p>
+    <w:p>
+      <w:pPr>
+        <w:pStyle w:val="Normal"/>
+        <w:rPr>
+          <w:b/>
+          <w:b/>
+          <w:bCs/>
+        </w:rPr>
+      </w:pPr>
+      <w:r>
+        <w:rPr>
+          <w:rFonts w:ascii="Times New Roman" w:hAnsi="Times New Roman"/>
+          <w:b w:val="false"/>
+          <w:bCs w:val="false"/>
+        </w:rPr>
+        <w:t>public transportation and what portion of it</w:t>
+      </w:r>
+    </w:p>
+    <w:p>
+      <w:pPr>
+        <w:pStyle w:val="Normal"/>
+        <w:rPr>
+          <w:b/>
+          <w:b/>
+          <w:bCs/>
+        </w:rPr>
+      </w:pPr>
+      <w:r>
+        <w:rPr>
+          <w:rFonts w:ascii="Times New Roman" w:hAnsi="Times New Roman"/>
+          <w:b w:val="false"/>
+          <w:bCs w:val="false"/>
+        </w:rPr>
+        <w:t>was low or single occupancy vehicles.</w:t>
+      </w:r>
+    </w:p>
+    <w:p>
+      <w:pPr>
+        <w:pStyle w:val="Normal"/>
+        <w:rPr>
+          <w:b/>
+          <w:b/>
+          <w:bCs/>
+        </w:rPr>
+      </w:pPr>
+      <w:r>
+        <w:rPr>
+          <w:rFonts w:ascii="Times New Roman" w:hAnsi="Times New Roman"/>
+          <w:b w:val="false"/>
+          <w:bCs w:val="false"/>
+        </w:rPr>
+        <w:t>[[I found something, positive or negative]]</w:t>
+      </w:r>
+    </w:p>
+    <w:p>
+      <w:pPr>
+        <w:pStyle w:val="Normal"/>
+        <w:rPr>
+          <w:rFonts w:ascii="Times New Roman" w:hAnsi="Times New Roman"/>
+          <w:b w:val="false"/>
+          <w:b w:val="false"/>
+          <w:bCs w:val="false"/>
+        </w:rPr>
+      </w:pPr>
+      <w:r>
+        <w:rPr>
+          <w:rFonts w:ascii="Times New Roman" w:hAnsi="Times New Roman"/>
+          <w:b w:val="false"/>
+          <w:bCs w:val="false"/>
+        </w:rPr>
+      </w:r>
+    </w:p>
+    <w:p>
+      <w:pPr>
+        <w:pStyle w:val="Normal"/>
+        <w:rPr>
+          <w:b/>
+          <w:b/>
+          <w:bCs/>
+        </w:rPr>
+      </w:pPr>
+      <w:r>
+        <w:rPr>
+          <w:rFonts w:ascii="Times New Roman" w:hAnsi="Times New Roman"/>
+          <w:b/>
+          <w:bCs/>
+        </w:rPr>
+        <w:t>References:</w:t>
+      </w:r>
+    </w:p>
+    <w:p>
+      <w:pPr>
+        <w:pStyle w:val="Normal"/>
+        <w:rPr>
+          <w:rFonts w:ascii="Times New Roman" w:hAnsi="Times New Roman"/>
+        </w:rPr>
+      </w:pPr>
+      <w:r>
+        <w:rPr>
+          <w:rFonts w:ascii="Times New Roman" w:hAnsi="Times New Roman"/>
+        </w:rPr>
+      </w:r>
+    </w:p>
+    <w:p>
+      <w:pPr>
+        <w:pStyle w:val="Normal"/>
+        <w:rPr>
+          <w:b w:val="false"/>
+          <w:b w:val="false"/>
+          <w:bCs w:val="false"/>
+        </w:rPr>
+      </w:pPr>
+      <w:r>
+        <w:rPr>
+          <w:rFonts w:ascii="Times New Roman" w:hAnsi="Times New Roman"/>
+          <w:b w:val="false"/>
+          <w:bCs w:val="false"/>
+        </w:rPr>
+        <w:t>[1]</w:t>
+      </w:r>
+    </w:p>
+    <w:p>
+      <w:pPr>
+        <w:pStyle w:val="Normal"/>
+        <w:rPr>
+          <w:b w:val="false"/>
+          <w:b w:val="false"/>
+          <w:bCs w:val="false"/>
+        </w:rPr>
+      </w:pPr>
+      <w:r>
+        <w:rPr>
+          <w:rFonts w:ascii="Times New Roman" w:hAnsi="Times New Roman"/>
+          <w:b w:val="false"/>
+          <w:bCs w:val="false"/>
+        </w:rPr>
+        <w:t>[2]</w:t>
+      </w:r>
+    </w:p>
+    <w:p>
+      <w:pPr>
+        <w:pStyle w:val="Normal"/>
+        <w:rPr>
+          <w:b w:val="false"/>
+          <w:b w:val="false"/>
+          <w:bCs w:val="false"/>
+        </w:rPr>
+      </w:pPr>
+      <w:r>
+        <w:rPr>
+          <w:rFonts w:ascii="Times New Roman" w:hAnsi="Times New Roman"/>
+          <w:b w:val="false"/>
+          <w:bCs w:val="false"/>
+        </w:rPr>
+        <w:t>[3]</w:t>
+      </w:r>
+    </w:p>
+    <w:p>
+      <w:pPr>
+        <w:pStyle w:val="Normal"/>
+        <w:rPr>
+          <w:rFonts w:ascii="Times New Roman" w:hAnsi="Times New Roman"/>
+        </w:rPr>
+      </w:pPr>
+      <w:r>
+        <w:rPr>
+          <w:rFonts w:ascii="Times New Roman" w:hAnsi="Times New Roman"/>
+        </w:rPr>
+      </w:r>
+    </w:p>
+    <w:p>
+      <w:pPr>
+        <w:pStyle w:val="Normal"/>
         <w:rPr/>
-      </w:r>
-    </w:p>
-    <w:p>
-      <w:pPr>
-        <w:pStyle w:val="Normal"/>
-        <w:rPr>
-          <w:b/>
-          <w:b/>
-          <w:bCs/>
-        </w:rPr>
-      </w:pPr>
-      <w:r>
-        <w:rPr>
-          <w:rFonts w:ascii="Times New Roman" w:hAnsi="Times New Roman"/>
-          <w:b/>
-          <w:bCs/>
-        </w:rPr>
-        <w:t>4. Tools and Infrastructure:</w:t>
-      </w:r>
-    </w:p>
-    <w:p>
-      <w:pPr>
-        <w:pStyle w:val="Normal"/>
-        <w:rPr>
-          <w:rFonts w:ascii="Times New Roman" w:hAnsi="Times New Roman"/>
-        </w:rPr>
-      </w:pPr>
-      <w:r>
-        <w:rPr>
-          <w:b/>
-          <w:bCs/>
-        </w:rPr>
-      </w:r>
-    </w:p>
-    <w:p>
-      <w:pPr>
-        <w:pStyle w:val="Normal"/>
-        <w:rPr>
-          <w:b w:val="false"/>
-          <w:b w:val="false"/>
-          <w:bCs w:val="false"/>
-        </w:rPr>
-      </w:pPr>
-      <w:r>
-        <w:rPr>
-          <w:rFonts w:ascii="Times New Roman" w:hAnsi="Times New Roman"/>
-          <w:b w:val="false"/>
-          <w:bCs w:val="false"/>
-        </w:rPr>
-        <w:t>[[How much to say about LEAP?]]</w:t>
-      </w:r>
-    </w:p>
-    <w:p>
-      <w:pPr>
-        <w:pStyle w:val="Normal"/>
-        <w:rPr>
-          <w:rFonts w:ascii="Times New Roman" w:hAnsi="Times New Roman"/>
-        </w:rPr>
-      </w:pPr>
-      <w:r>
-        <w:rPr>
-          <w:b w:val="false"/>
-          <w:bCs w:val="false"/>
-        </w:rPr>
-      </w:r>
-    </w:p>
-    <w:p>
-      <w:pPr>
-        <w:pStyle w:val="Normal"/>
-        <w:rPr>
-          <w:b/>
-          <w:b/>
-          <w:bCs/>
-        </w:rPr>
-      </w:pPr>
-      <w:r>
-        <w:rPr>
-          <w:rFonts w:ascii="Times New Roman" w:hAnsi="Times New Roman"/>
-          <w:b/>
-          <w:bCs/>
-        </w:rPr>
-        <w:t>5. Data Processing Tools:</w:t>
-      </w:r>
-    </w:p>
-    <w:p>
-      <w:pPr>
-        <w:pStyle w:val="Normal"/>
-        <w:rPr>
-          <w:b/>
-          <w:b/>
-          <w:bCs/>
-        </w:rPr>
-      </w:pPr>
-      <w:r>
-        <w:rPr>
-          <w:rFonts w:ascii="Times New Roman" w:hAnsi="Times New Roman"/>
-          <w:b/>
-          <w:bCs/>
-        </w:rPr>
-        <w:tab/>
-      </w:r>
-      <w:r>
-        <w:rPr>
-          <w:rFonts w:ascii="Times New Roman" w:hAnsi="Times New Roman"/>
-          <w:b w:val="false"/>
-          <w:bCs w:val="false"/>
-        </w:rPr>
-        <w:t>Data acquisition for this project was</w:t>
-      </w:r>
-    </w:p>
-    <w:p>
-      <w:pPr>
-        <w:pStyle w:val="Normal"/>
-        <w:rPr>
-          <w:b/>
-          <w:b/>
-          <w:bCs/>
-        </w:rPr>
-      </w:pPr>
-      <w:r>
-        <w:rPr>
-          <w:rFonts w:ascii="Times New Roman" w:hAnsi="Times New Roman"/>
-          <w:b w:val="false"/>
-          <w:bCs w:val="false"/>
-        </w:rPr>
-        <w:t>performed by the City of Austin using the</w:t>
-      </w:r>
-    </w:p>
-    <w:p>
-      <w:pPr>
-        <w:pStyle w:val="Normal"/>
-        <w:rPr>
-          <w:b/>
-          <w:b/>
-          <w:bCs/>
-        </w:rPr>
-      </w:pPr>
-      <w:r>
-        <w:rPr>
-          <w:rFonts w:ascii="Times New Roman" w:hAnsi="Times New Roman"/>
-          <w:b w:val="false"/>
-          <w:bCs w:val="false"/>
-        </w:rPr>
-        <w:t>[[sensor model]] Bluetooth device sensor</w:t>
-      </w:r>
-    </w:p>
-    <w:p>
-      <w:pPr>
-        <w:pStyle w:val="Normal"/>
-        <w:rPr>
-          <w:b/>
-          <w:b/>
-          <w:bCs/>
-        </w:rPr>
-      </w:pPr>
-      <w:r>
-        <w:rPr>
-          <w:rFonts w:ascii="Times New Roman" w:hAnsi="Times New Roman"/>
-          <w:b w:val="false"/>
-          <w:bCs w:val="false"/>
-        </w:rPr>
-        <w:t>from [[manufacturer]]. This distributed array</w:t>
-      </w:r>
-    </w:p>
-    <w:p>
-      <w:pPr>
-        <w:pStyle w:val="Normal"/>
-        <w:rPr>
-          <w:b/>
-          <w:b/>
-          <w:bCs/>
-        </w:rPr>
-      </w:pPr>
-      <w:r>
-        <w:rPr>
-          <w:rFonts w:ascii="Times New Roman" w:hAnsi="Times New Roman"/>
-          <w:b w:val="false"/>
-          <w:bCs w:val="false"/>
-        </w:rPr>
-        <w:t>is logged on a central server hosted by the city</w:t>
-      </w:r>
-    </w:p>
-    <w:p>
-      <w:pPr>
-        <w:pStyle w:val="Normal"/>
-        <w:rPr>
-          <w:b/>
-          <w:b/>
-          <w:bCs/>
-        </w:rPr>
-      </w:pPr>
-      <w:r>
-        <w:rPr>
-          <w:rFonts w:ascii="Times New Roman" w:hAnsi="Times New Roman"/>
-          <w:b w:val="false"/>
-          <w:bCs w:val="false"/>
-        </w:rPr>
-        <w:t>of Austin which is not available for the public</w:t>
-      </w:r>
-    </w:p>
-    <w:p>
-      <w:pPr>
-        <w:pStyle w:val="Normal"/>
-        <w:rPr>
-          <w:b/>
-          <w:b/>
-          <w:bCs/>
-        </w:rPr>
-      </w:pPr>
-      <w:r>
-        <w:rPr>
-          <w:rFonts w:ascii="Times New Roman" w:hAnsi="Times New Roman"/>
-          <w:b w:val="false"/>
-          <w:bCs w:val="false"/>
-        </w:rPr>
-        <w:t>to access. Aggregated data has been made</w:t>
-      </w:r>
-    </w:p>
-    <w:p>
-      <w:pPr>
-        <w:pStyle w:val="Normal"/>
-        <w:rPr>
-          <w:b/>
-          <w:b/>
-          <w:bCs/>
-        </w:rPr>
-      </w:pPr>
-      <w:r>
-        <w:rPr>
-          <w:rFonts w:ascii="Times New Roman" w:hAnsi="Times New Roman"/>
-          <w:b w:val="false"/>
-          <w:bCs w:val="false"/>
-        </w:rPr>
-        <w:t>available by the city at</w:t>
-      </w:r>
-    </w:p>
-    <w:p>
-      <w:pPr>
-        <w:pStyle w:val="Normal"/>
-        <w:rPr>
-          <w:b/>
-          <w:b/>
-          <w:bCs/>
-        </w:rPr>
-      </w:pPr>
-      <w:r>
-        <w:rPr>
-          <w:rFonts w:ascii="Times New Roman" w:hAnsi="Times New Roman"/>
-          <w:b w:val="false"/>
-          <w:bCs w:val="false"/>
-        </w:rPr>
-        <w:t>https://data.austintexas.gov/. All processing</w:t>
-      </w:r>
-    </w:p>
-    <w:p>
-      <w:pPr>
-        <w:pStyle w:val="Normal"/>
-        <w:rPr>
-          <w:b/>
-          <w:b/>
-          <w:bCs/>
-        </w:rPr>
-      </w:pPr>
-      <w:r>
-        <w:rPr>
-          <w:rFonts w:ascii="Times New Roman" w:hAnsi="Times New Roman"/>
-          <w:b w:val="false"/>
-          <w:bCs w:val="false"/>
-        </w:rPr>
-        <w:t>was performed using Python scripts</w:t>
-      </w:r>
-    </w:p>
-    <w:p>
-      <w:pPr>
-        <w:pStyle w:val="Normal"/>
-        <w:rPr>
-          <w:b/>
-          <w:b/>
-          <w:bCs/>
-        </w:rPr>
-      </w:pPr>
-      <w:r>
-        <w:rPr>
-          <w:rFonts w:ascii="Times New Roman" w:hAnsi="Times New Roman"/>
-          <w:b w:val="false"/>
-          <w:bCs w:val="false"/>
-        </w:rPr>
-        <w:t>incorporating [[whatever libraries]] which can</w:t>
-      </w:r>
-    </w:p>
-    <w:p>
-      <w:pPr>
-        <w:pStyle w:val="Normal"/>
-        <w:rPr>
-          <w:b/>
-          <w:b/>
-          <w:bCs/>
-        </w:rPr>
-      </w:pPr>
-      <w:r>
-        <w:rPr>
-          <w:rFonts w:ascii="Times New Roman" w:hAnsi="Times New Roman"/>
-          <w:b w:val="false"/>
-          <w:bCs w:val="false"/>
-        </w:rPr>
-        <w:t>be viewed and downloaded at</w:t>
-      </w:r>
-    </w:p>
-    <w:p>
-      <w:pPr>
-        <w:pStyle w:val="Normal"/>
-        <w:rPr>
-          <w:b/>
-          <w:b/>
-          <w:bCs/>
-        </w:rPr>
-      </w:pPr>
-      <w:r>
-        <w:rPr>
-          <w:rFonts w:ascii="Times New Roman" w:hAnsi="Times New Roman"/>
-          <w:b w:val="false"/>
-          <w:bCs w:val="false"/>
-        </w:rPr>
-        <w:t>git.txstate.edu/gma23.</w:t>
-      </w:r>
-    </w:p>
-    <w:p>
-      <w:pPr>
-        <w:pStyle w:val="Normal"/>
-        <w:rPr>
-          <w:rFonts w:ascii="Times New Roman" w:hAnsi="Times New Roman"/>
-          <w:b w:val="false"/>
-          <w:b w:val="false"/>
-          <w:bCs w:val="false"/>
-        </w:rPr>
-      </w:pPr>
-      <w:r>
-        <w:rPr>
-          <w:b/>
-          <w:bCs/>
-        </w:rPr>
-      </w:r>
-    </w:p>
-    <w:p>
-      <w:pPr>
-        <w:pStyle w:val="Normal"/>
-        <w:rPr>
-          <w:b/>
-          <w:b/>
-          <w:bCs/>
-        </w:rPr>
-      </w:pPr>
-      <w:r>
-        <w:rPr>
-          <w:rFonts w:ascii="Times New Roman" w:hAnsi="Times New Roman"/>
-          <w:b w:val="false"/>
-          <w:bCs w:val="false"/>
-        </w:rPr>
-        <w:t>[[Is Spark still necessary?]]</w:t>
-      </w:r>
-    </w:p>
-    <w:p>
-      <w:pPr>
-        <w:pStyle w:val="Normal"/>
-        <w:rPr>
-          <w:b/>
-          <w:b/>
-          <w:bCs/>
-        </w:rPr>
-      </w:pPr>
-      <w:r>
-        <w:rPr>
-          <w:rFonts w:ascii="Times New Roman" w:hAnsi="Times New Roman"/>
-          <w:b w:val="false"/>
-          <w:bCs w:val="false"/>
-        </w:rPr>
-        <w:t>[[Can we work out fuzzy clustering?]]</w:t>
-      </w:r>
-    </w:p>
-    <w:p>
-      <w:pPr>
-        <w:pStyle w:val="Normal"/>
-        <w:rPr>
-          <w:rFonts w:ascii="Times New Roman" w:hAnsi="Times New Roman"/>
-          <w:b w:val="false"/>
-          <w:b w:val="false"/>
-          <w:bCs w:val="false"/>
-        </w:rPr>
-      </w:pPr>
-      <w:r>
-        <w:rPr>
-          <w:b/>
-          <w:bCs/>
-        </w:rPr>
-      </w:r>
-    </w:p>
-    <w:p>
-      <w:pPr>
-        <w:pStyle w:val="Normal"/>
-        <w:rPr>
-          <w:b/>
-          <w:b/>
-          <w:bCs/>
-        </w:rPr>
-      </w:pPr>
-      <w:r>
-        <w:rPr>
-          <w:rFonts w:ascii="Times New Roman" w:hAnsi="Times New Roman"/>
-          <w:b/>
-          <w:bCs/>
-        </w:rPr>
-        <w:t>5.1 Machine Learning Tools:</w:t>
-      </w:r>
-    </w:p>
-    <w:p>
-      <w:pPr>
-        <w:pStyle w:val="Normal"/>
-        <w:rPr>
-          <w:b w:val="false"/>
-          <w:b w:val="false"/>
-          <w:bCs w:val="false"/>
-        </w:rPr>
-      </w:pPr>
-      <w:r>
-        <w:rPr>
-          <w:rFonts w:ascii="Times New Roman" w:hAnsi="Times New Roman"/>
-          <w:b w:val="false"/>
-          <w:bCs w:val="false"/>
-        </w:rPr>
-        <w:t>[[describe clustering algorithm]]</w:t>
-      </w:r>
-    </w:p>
-    <w:p>
-      <w:pPr>
-        <w:pStyle w:val="Normal"/>
-        <w:rPr>
-          <w:rFonts w:ascii="Times New Roman" w:hAnsi="Times New Roman"/>
-        </w:rPr>
-      </w:pPr>
-      <w:r>
-        <w:rPr>
-          <w:b w:val="false"/>
-          <w:bCs w:val="false"/>
-        </w:rPr>
-      </w:r>
-    </w:p>
-    <w:p>
-      <w:pPr>
-        <w:pStyle w:val="Normal"/>
-        <w:rPr>
-          <w:b/>
-          <w:b/>
-          <w:bCs/>
-        </w:rPr>
-      </w:pPr>
-      <w:r>
-        <w:rPr>
-          <w:rFonts w:ascii="Times New Roman" w:hAnsi="Times New Roman"/>
-          <w:b/>
-          <w:bCs/>
-        </w:rPr>
-        <w:t>5.2 Visualization Tools:</w:t>
-      </w:r>
-    </w:p>
-    <w:p>
-      <w:pPr>
-        <w:pStyle w:val="Normal"/>
-        <w:rPr>
-          <w:rFonts w:ascii="Times New Roman" w:hAnsi="Times New Roman"/>
-        </w:rPr>
-      </w:pPr>
-      <w:r>
-        <w:rPr>
-          <w:b/>
-          <w:bCs/>
-        </w:rPr>
-      </w:r>
-    </w:p>
-    <w:p>
-      <w:pPr>
-        <w:pStyle w:val="Normal"/>
-        <w:rPr>
-          <w:b w:val="false"/>
-          <w:b w:val="false"/>
-          <w:bCs w:val="false"/>
-        </w:rPr>
-      </w:pPr>
-      <w:r>
-        <w:rPr>
-          <w:rFonts w:ascii="Times New Roman" w:hAnsi="Times New Roman"/>
-          <w:b w:val="false"/>
-          <w:bCs w:val="false"/>
-        </w:rPr>
-        <w:t>[[describe gmplot]]</w:t>
-      </w:r>
-    </w:p>
-    <w:p>
-      <w:pPr>
-        <w:pStyle w:val="Normal"/>
-        <w:rPr>
-          <w:b w:val="false"/>
-          <w:b w:val="false"/>
-          <w:bCs w:val="false"/>
-        </w:rPr>
-      </w:pPr>
-      <w:r>
-        <w:rPr>
-          <w:rFonts w:ascii="Times New Roman" w:hAnsi="Times New Roman"/>
-          <w:b w:val="false"/>
-          <w:bCs w:val="false"/>
-        </w:rPr>
-        <w:t>[[how else do we want to view this data?]]</w:t>
-      </w:r>
-    </w:p>
-    <w:p>
-      <w:pPr>
-        <w:pStyle w:val="Normal"/>
-        <w:rPr>
-          <w:rFonts w:ascii="Times New Roman" w:hAnsi="Times New Roman"/>
-        </w:rPr>
-      </w:pPr>
-      <w:r>
-        <w:rPr>
-          <w:b w:val="false"/>
-          <w:bCs w:val="false"/>
-        </w:rPr>
-      </w:r>
-    </w:p>
-    <w:p>
-      <w:pPr>
-        <w:pStyle w:val="Normal"/>
-        <w:rPr>
-          <w:b/>
-          <w:b/>
-          <w:bCs/>
-        </w:rPr>
-      </w:pPr>
-      <w:r>
-        <w:rPr>
-          <w:rFonts w:ascii="Times New Roman" w:hAnsi="Times New Roman"/>
-          <w:b/>
-          <w:bCs/>
-        </w:rPr>
-        <w:t>6. Experiments:</w:t>
-      </w:r>
-    </w:p>
-    <w:p>
-      <w:pPr>
-        <w:pStyle w:val="Normal"/>
-        <w:rPr>
-          <w:b/>
-          <w:b/>
-          <w:bCs/>
-        </w:rPr>
-      </w:pPr>
-      <w:r>
-        <w:rPr>
-          <w:rFonts w:ascii="Times New Roman" w:hAnsi="Times New Roman"/>
-          <w:b/>
-          <w:bCs/>
-        </w:rPr>
-        <w:tab/>
-      </w:r>
-      <w:r>
-        <w:rPr>
-          <w:rFonts w:ascii="Times New Roman" w:hAnsi="Times New Roman"/>
-          <w:b w:val="false"/>
-          <w:bCs w:val="false"/>
-        </w:rPr>
-        <w:t>[[describe the identified “bus heavy” lanes]]</w:t>
-      </w:r>
-    </w:p>
-    <w:p>
-      <w:pPr>
-        <w:pStyle w:val="Normal"/>
-        <w:rPr>
-          <w:b/>
-          <w:b/>
-          <w:bCs/>
-        </w:rPr>
-      </w:pPr>
-      <w:r>
-        <w:rPr>
-          <w:rFonts w:ascii="Times New Roman" w:hAnsi="Times New Roman"/>
-          <w:b w:val="false"/>
-          <w:bCs w:val="false"/>
-        </w:rPr>
-        <w:t>[[cluster all the walks and then cluster walks</w:t>
-      </w:r>
-    </w:p>
-    <w:p>
-      <w:pPr>
-        <w:pStyle w:val="Normal"/>
-        <w:rPr>
-          <w:b/>
-          <w:b/>
-          <w:bCs/>
-        </w:rPr>
-      </w:pPr>
-      <w:r>
-        <w:rPr>
-          <w:rFonts w:ascii="Times New Roman" w:hAnsi="Times New Roman"/>
-          <w:b w:val="false"/>
-          <w:bCs w:val="false"/>
-        </w:rPr>
-        <w:t>from known bus lanes. Is there a more</w:t>
-      </w:r>
-    </w:p>
-    <w:p>
-      <w:pPr>
-        <w:pStyle w:val="Normal"/>
-        <w:rPr>
-          <w:b/>
-          <w:b/>
-          <w:bCs/>
-        </w:rPr>
-      </w:pPr>
-      <w:r>
-        <w:rPr>
-          <w:rFonts w:ascii="Times New Roman" w:hAnsi="Times New Roman"/>
-          <w:b w:val="false"/>
-          <w:bCs w:val="false"/>
-        </w:rPr>
-        <w:t>prevalent high device number cluster in the</w:t>
-      </w:r>
-    </w:p>
-    <w:p>
-      <w:pPr>
-        <w:pStyle w:val="Normal"/>
-        <w:rPr>
-          <w:b/>
-          <w:b/>
-          <w:bCs/>
-        </w:rPr>
-      </w:pPr>
-      <w:r>
-        <w:rPr>
-          <w:rFonts w:ascii="Times New Roman" w:hAnsi="Times New Roman"/>
-          <w:b w:val="false"/>
-          <w:bCs w:val="false"/>
-        </w:rPr>
-        <w:t xml:space="preserve">bus heavy lanes?]] </w:t>
-      </w:r>
-    </w:p>
-    <w:p>
-      <w:pPr>
-        <w:pStyle w:val="Normal"/>
-        <w:rPr>
-          <w:b/>
-          <w:b/>
-          <w:bCs/>
-        </w:rPr>
-      </w:pPr>
-      <w:r>
-        <w:rPr>
-          <w:rFonts w:ascii="Times New Roman" w:hAnsi="Times New Roman"/>
-          <w:b w:val="false"/>
-          <w:bCs w:val="false"/>
-        </w:rPr>
-        <w:t>[[what variables can i control for and what am</w:t>
-      </w:r>
-    </w:p>
-    <w:p>
-      <w:pPr>
-        <w:pStyle w:val="Normal"/>
-        <w:rPr>
-          <w:b/>
-          <w:b/>
-          <w:bCs/>
-        </w:rPr>
-      </w:pPr>
-      <w:r>
-        <w:rPr>
-          <w:rFonts w:ascii="Times New Roman" w:hAnsi="Times New Roman"/>
-          <w:b w:val="false"/>
-          <w:bCs w:val="false"/>
-        </w:rPr>
-        <w:t>i testing for? How much of a distinction is a</w:t>
-      </w:r>
-    </w:p>
-    <w:p>
-      <w:pPr>
-        <w:pStyle w:val="Normal"/>
-        <w:rPr>
-          <w:b/>
-          <w:b/>
-          <w:bCs/>
-        </w:rPr>
-      </w:pPr>
-      <w:r>
-        <w:rPr>
-          <w:rFonts w:ascii="Times New Roman" w:hAnsi="Times New Roman"/>
-          <w:b w:val="false"/>
-          <w:bCs w:val="false"/>
-        </w:rPr>
-        <w:t>positive result?]]</w:t>
-      </w:r>
-    </w:p>
-    <w:p>
-      <w:pPr>
-        <w:pStyle w:val="Normal"/>
-        <w:rPr>
-          <w:rFonts w:ascii="Times New Roman" w:hAnsi="Times New Roman"/>
-          <w:b w:val="false"/>
-          <w:b w:val="false"/>
-          <w:bCs w:val="false"/>
-        </w:rPr>
-      </w:pPr>
-      <w:r>
-        <w:rPr>
-          <w:b/>
-          <w:bCs/>
-        </w:rPr>
-      </w:r>
-    </w:p>
-    <w:p>
-      <w:pPr>
-        <w:pStyle w:val="Normal"/>
-        <w:rPr>
-          <w:b/>
-          <w:b/>
-          <w:bCs/>
-        </w:rPr>
-      </w:pPr>
-      <w:r>
-        <w:rPr>
-          <w:rFonts w:ascii="Times New Roman" w:hAnsi="Times New Roman"/>
-          <w:b/>
-          <w:bCs/>
-        </w:rPr>
-        <w:t>7. Conclusion:</w:t>
-      </w:r>
-    </w:p>
-    <w:p>
-      <w:pPr>
-        <w:pStyle w:val="Normal"/>
-        <w:rPr>
-          <w:b/>
-          <w:b/>
-          <w:bCs/>
-        </w:rPr>
-      </w:pPr>
-      <w:r>
-        <w:rPr>
-          <w:rFonts w:ascii="Times New Roman" w:hAnsi="Times New Roman"/>
-          <w:b/>
-          <w:bCs/>
-        </w:rPr>
-        <w:tab/>
-      </w:r>
-      <w:r>
-        <w:rPr>
-          <w:rFonts w:ascii="Times New Roman" w:hAnsi="Times New Roman"/>
-          <w:b w:val="false"/>
-          <w:bCs w:val="false"/>
-        </w:rPr>
-        <w:t>This paper has described a technique which</w:t>
-      </w:r>
-    </w:p>
-    <w:p>
-      <w:pPr>
-        <w:pStyle w:val="Normal"/>
-        <w:rPr>
-          <w:b/>
-          <w:b/>
-          <w:bCs/>
-        </w:rPr>
-      </w:pPr>
-      <w:r>
-        <w:rPr>
-          <w:rFonts w:ascii="Times New Roman" w:hAnsi="Times New Roman"/>
-          <w:b w:val="false"/>
-          <w:bCs w:val="false"/>
-        </w:rPr>
-        <w:t>has been applied to data collected by</w:t>
-      </w:r>
-    </w:p>
-    <w:p>
-      <w:pPr>
-        <w:pStyle w:val="Normal"/>
-        <w:rPr>
-          <w:b/>
-          <w:b/>
-          <w:bCs/>
-        </w:rPr>
-      </w:pPr>
-      <w:r>
-        <w:rPr>
-          <w:rFonts w:ascii="Times New Roman" w:hAnsi="Times New Roman"/>
-          <w:b w:val="false"/>
-          <w:bCs w:val="false"/>
-        </w:rPr>
-        <w:t>Bluetooth device sensors arranged around the</w:t>
-      </w:r>
-    </w:p>
-    <w:p>
-      <w:pPr>
-        <w:pStyle w:val="Normal"/>
-        <w:rPr>
-          <w:b/>
-          <w:b/>
-          <w:bCs/>
-        </w:rPr>
-      </w:pPr>
-      <w:r>
-        <w:rPr>
-          <w:rFonts w:ascii="Times New Roman" w:hAnsi="Times New Roman"/>
-          <w:b w:val="false"/>
-          <w:bCs w:val="false"/>
-        </w:rPr>
-        <w:t>city of Austin, TX. Devices were followed</w:t>
-      </w:r>
-    </w:p>
-    <w:p>
-      <w:pPr>
-        <w:pStyle w:val="Normal"/>
-        <w:rPr>
-          <w:b/>
-          <w:b/>
-          <w:bCs/>
-        </w:rPr>
-      </w:pPr>
-      <w:r>
-        <w:rPr>
-          <w:rFonts w:ascii="Times New Roman" w:hAnsi="Times New Roman"/>
-          <w:b w:val="false"/>
-          <w:bCs w:val="false"/>
-        </w:rPr>
-        <w:t>across these sensors over time in order to</w:t>
-      </w:r>
-    </w:p>
-    <w:p>
-      <w:pPr>
-        <w:pStyle w:val="Normal"/>
-        <w:rPr>
-          <w:b/>
-          <w:b/>
-          <w:bCs/>
-        </w:rPr>
-      </w:pPr>
-      <w:r>
-        <w:rPr>
-          <w:rFonts w:ascii="Times New Roman" w:hAnsi="Times New Roman"/>
-          <w:b w:val="false"/>
-          <w:bCs w:val="false"/>
-        </w:rPr>
-        <w:t>build a set of walks which were then clustered</w:t>
-      </w:r>
-    </w:p>
-    <w:p>
-      <w:pPr>
-        <w:pStyle w:val="Normal"/>
-        <w:rPr>
-          <w:b/>
-          <w:b/>
-          <w:bCs/>
-        </w:rPr>
-      </w:pPr>
-      <w:r>
-        <w:rPr>
-          <w:rFonts w:ascii="Times New Roman" w:hAnsi="Times New Roman"/>
-          <w:b w:val="false"/>
-          <w:bCs w:val="false"/>
-        </w:rPr>
-        <w:t>in order to determine what portion of this</w:t>
-      </w:r>
-    </w:p>
-    <w:p>
-      <w:pPr>
-        <w:pStyle w:val="Normal"/>
-        <w:rPr>
-          <w:b/>
-          <w:b/>
-          <w:bCs/>
-        </w:rPr>
-      </w:pPr>
-      <w:r>
-        <w:rPr>
-          <w:rFonts w:ascii="Times New Roman" w:hAnsi="Times New Roman"/>
-          <w:b w:val="false"/>
-          <w:bCs w:val="false"/>
-        </w:rPr>
-        <w:t>traffic was composed of high occupancy</w:t>
-      </w:r>
-    </w:p>
-    <w:p>
-      <w:pPr>
-        <w:pStyle w:val="Normal"/>
-        <w:rPr>
-          <w:b/>
-          <w:b/>
-          <w:bCs/>
-        </w:rPr>
-      </w:pPr>
-      <w:r>
-        <w:rPr>
-          <w:rFonts w:ascii="Times New Roman" w:hAnsi="Times New Roman"/>
-          <w:b w:val="false"/>
-          <w:bCs w:val="false"/>
-        </w:rPr>
-        <w:t>public transportation and what portion of it</w:t>
-      </w:r>
-    </w:p>
-    <w:p>
-      <w:pPr>
-        <w:pStyle w:val="Normal"/>
-        <w:rPr>
-          <w:b/>
-          <w:b/>
-          <w:bCs/>
-        </w:rPr>
-      </w:pPr>
-      <w:r>
-        <w:rPr>
-          <w:rFonts w:ascii="Times New Roman" w:hAnsi="Times New Roman"/>
-          <w:b w:val="false"/>
-          <w:bCs w:val="false"/>
-        </w:rPr>
-        <w:t>was low or single occupancy vehicles.</w:t>
-      </w:r>
-    </w:p>
-    <w:p>
-      <w:pPr>
-        <w:pStyle w:val="Normal"/>
-        <w:rPr>
-          <w:b/>
-          <w:b/>
-          <w:bCs/>
-        </w:rPr>
-      </w:pPr>
-      <w:r>
-        <w:rPr>
-          <w:rFonts w:ascii="Times New Roman" w:hAnsi="Times New Roman"/>
-          <w:b w:val="false"/>
-          <w:bCs w:val="false"/>
-        </w:rPr>
-        <w:t>[[I found something, positive or negative]]</w:t>
-      </w:r>
-    </w:p>
-    <w:p>
-      <w:pPr>
-        <w:pStyle w:val="Normal"/>
-        <w:rPr>
-          <w:rFonts w:ascii="Times New Roman" w:hAnsi="Times New Roman"/>
-          <w:b w:val="false"/>
-          <w:b w:val="false"/>
-          <w:bCs w:val="false"/>
-        </w:rPr>
-      </w:pPr>
-      <w:r>
-        <w:rPr>
-          <w:b/>
-          <w:bCs/>
-        </w:rPr>
-      </w:r>
-    </w:p>
-    <w:p>
-      <w:pPr>
-        <w:pStyle w:val="Normal"/>
-        <w:rPr>
-          <w:b/>
-          <w:b/>
-          <w:bCs/>
-        </w:rPr>
-      </w:pPr>
-      <w:r>
-        <w:rPr>
-          <w:rFonts w:ascii="Times New Roman" w:hAnsi="Times New Roman"/>
-          <w:b/>
-          <w:bCs/>
-        </w:rPr>
-        <w:t>References:</w:t>
-      </w:r>
-    </w:p>
-    <w:p>
-      <w:pPr>
-        <w:pStyle w:val="Normal"/>
-        <w:rPr>
-          <w:rFonts w:ascii="Times New Roman" w:hAnsi="Times New Roman"/>
-        </w:rPr>
-      </w:pPr>
-      <w:r>
-        <w:rPr>
-          <w:b/>
-          <w:bCs/>
-        </w:rPr>
-      </w:r>
-    </w:p>
-    <w:p>
-      <w:pPr>
-        <w:pStyle w:val="Normal"/>
-        <w:rPr>
-          <w:b w:val="false"/>
-          <w:b w:val="false"/>
-          <w:bCs w:val="false"/>
-        </w:rPr>
-      </w:pPr>
-      <w:r>
-        <w:rPr>
-          <w:rFonts w:ascii="Times New Roman" w:hAnsi="Times New Roman"/>
-          <w:b w:val="false"/>
-          <w:bCs w:val="false"/>
-        </w:rPr>
-        <w:t>[1]</w:t>
-      </w:r>
-    </w:p>
-    <w:p>
-      <w:pPr>
-        <w:pStyle w:val="Normal"/>
-        <w:rPr>
-          <w:b w:val="false"/>
-          <w:b w:val="false"/>
-          <w:bCs w:val="false"/>
-        </w:rPr>
-      </w:pPr>
-      <w:r>
-        <w:rPr>
-          <w:rFonts w:ascii="Times New Roman" w:hAnsi="Times New Roman"/>
-          <w:b w:val="false"/>
-          <w:bCs w:val="false"/>
-        </w:rPr>
-        <w:t>[2]</w:t>
-      </w:r>
-    </w:p>
-    <w:p>
-      <w:pPr>
-        <w:pStyle w:val="Normal"/>
-        <w:rPr>
-          <w:b w:val="false"/>
-          <w:b w:val="false"/>
-          <w:bCs w:val="false"/>
-        </w:rPr>
-      </w:pPr>
-      <w:r>
-        <w:rPr>
-          <w:rFonts w:ascii="Times New Roman" w:hAnsi="Times New Roman"/>
-          <w:b w:val="false"/>
-          <w:bCs w:val="false"/>
-        </w:rPr>
-        <w:t>[3]</w:t>
-      </w:r>
-    </w:p>
-    <w:p>
-      <w:pPr>
-        <w:pStyle w:val="Normal"/>
-        <w:rPr>
-          <w:rFonts w:ascii="Times New Roman" w:hAnsi="Times New Roman"/>
-        </w:rPr>
-      </w:pPr>
-      <w:r>
-        <w:rPr>
-          <w:b w:val="false"/>
-          <w:bCs w:val="false"/>
-        </w:rPr>
-      </w:r>
-    </w:p>
-    <w:p>
-      <w:pPr>
-        <w:pStyle w:val="Normal"/>
-        <w:rPr>
-          <w:rFonts w:ascii="Times New Roman" w:hAnsi="Times New Roman"/>
-          <w:b w:val="false"/>
-          <w:b w:val="false"/>
-          <w:bCs w:val="false"/>
-        </w:rPr>
-      </w:pPr>
-      <w:r>
-        <w:rPr>
-          <w:b/>
-          <w:bCs/>
-        </w:rPr>
+      </w:pPr>
+      <w:r>
+        <w:rPr/>
       </w:r>
     </w:p>
     <w:sectPr>
@@ -4287,6 +4370,22 @@
     <w:pPr>
       <w:pStyle w:val="Header"/>
       <w:jc w:val="center"/>
+      <w:rPr/>
+    </w:pPr>
+    <w:r>
+      <w:rPr>
+        <w:rStyle w:val="InternetLink"/>
+        <w:rFonts w:ascii="Times New Roman" w:hAnsi="Times New Roman"/>
+        <w:sz w:val="28"/>
+        <w:szCs w:val="28"/>
+      </w:rPr>
+      <w:t>gma23@txstate.edu</w:t>
+    </w:r>
+  </w:p>
+  <w:p>
+    <w:pPr>
+      <w:pStyle w:val="Header"/>
+      <w:jc w:val="center"/>
       <w:rPr>
         <w:rFonts w:ascii="Times New Roman" w:hAnsi="Times New Roman"/>
         <w:sz w:val="28"/>
@@ -4299,7 +4398,42 @@
         <w:sz w:val="28"/>
         <w:szCs w:val="28"/>
       </w:rPr>
-      <w:t>gma23@txstate.edu</w:t>
+    </w:r>
+  </w:p>
+  <w:p>
+    <w:pPr>
+      <w:pStyle w:val="Header"/>
+      <w:jc w:val="center"/>
+      <w:rPr>
+        <w:rFonts w:ascii="Times New Roman" w:hAnsi="Times New Roman"/>
+        <w:sz w:val="28"/>
+        <w:szCs w:val="28"/>
+      </w:rPr>
+    </w:pPr>
+    <w:r>
+      <w:rPr>
+        <w:rFonts w:ascii="Times New Roman" w:hAnsi="Times New Roman"/>
+        <w:sz w:val="28"/>
+        <w:szCs w:val="28"/>
+      </w:rPr>
+    </w:r>
+  </w:p>
+  <w:p>
+    <w:pPr>
+      <w:pStyle w:val="Header"/>
+      <w:jc w:val="center"/>
+      <w:rPr>
+        <w:rFonts w:ascii="Times New Roman" w:hAnsi="Times New Roman"/>
+        <w:sz w:val="28"/>
+        <w:szCs w:val="28"/>
+      </w:rPr>
+    </w:pPr>
+    <w:r>
+      <w:rPr>
+        <w:rFonts w:ascii="Times New Roman" w:hAnsi="Times New Roman"/>
+        <w:sz w:val="28"/>
+        <w:szCs w:val="28"/>
+      </w:rPr>
     </w:r>
   </w:p>
 </w:hdr>
@@ -4311,6 +4445,7 @@
     <w:rPrDefault>
       <w:rPr>
         <w:rFonts w:ascii="Liberation Serif" w:hAnsi="Liberation Serif" w:eastAsia="Noto Sans CJK SC Regular" w:cs="FreeSans"/>
+        <w:sz w:val="20"/>
         <w:szCs w:val="24"/>
         <w:lang w:val="en-US" w:eastAsia="zh-CN" w:bidi="hi-IN"/>
       </w:rPr>
@@ -4324,7 +4459,7 @@
     <w:qFormat/>
     <w:pPr>
       <w:widowControl/>
-      <w:overflowPunct w:val="false"/>
+      <w:overflowPunct w:val="true"/>
       <w:bidi w:val="0"/>
       <w:jc w:val="left"/>
     </w:pPr>
@@ -4334,6 +4469,14 @@
       <w:sz w:val="24"/>
       <w:szCs w:val="24"/>
       <w:lang w:val="en-US" w:eastAsia="zh-CN" w:bidi="hi-IN"/>
+    </w:rPr>
+  </w:style>
+  <w:style w:type="character" w:styleId="InternetLink">
+    <w:name w:val="Internet Link"/>
+    <w:rPr>
+      <w:color w:val="000080"/>
+      <w:u w:val="single"/>
+      <w:lang w:val="zxx" w:eastAsia="zxx" w:bidi="zxx"/>
     </w:rPr>
   </w:style>
   <w:style w:type="paragraph" w:styleId="Heading">

</xml_diff>

<commit_message>
added charts and cleaned references
</commit_message>
<xml_diff>
--- a/final_report.docx
+++ b/final_report.docx
@@ -41,7 +41,23 @@
           <w:b w:val="false"/>
           <w:bCs w:val="false"/>
         </w:rPr>
-        <w:t>the city of Austin, TX is presented with a focus on deducing the rate of public transportation usage. This analysis was conducted on a data-set produced with 147 Bluetooth device sensing stations around the city of Austin which is hosted at: data.austintexas.gov. These devices log the presence of a Bluetooth enabled device such as a phone or tablet at a particular time and place. This data has been aggregated by the city and analyzed to produce simple results such as the rate of travel along roads with these sensor devices at particular times. This paper extends that analysis by collecting “walks” over the data of sets of devices as represented by anonymized MAC addresses. An unsupervised clustering algorithm is then applied to these walks in order to detect a cluster of high length and high device number cluster which could reasonably represent groups of public transportation users.</w:t>
+        <w:t xml:space="preserve">the city of Austin, TX is presented with a focus on deducing the rate of public transportation usage. This analysis was conducted on a data-set produced with 147 </w:t>
+      </w:r>
+      <w:r>
+        <w:rPr>
+          <w:rFonts w:ascii="Times New Roman" w:hAnsi="Times New Roman"/>
+          <w:b w:val="false"/>
+          <w:bCs w:val="false"/>
+        </w:rPr>
+        <w:t xml:space="preserve">BAT 433 </w:t>
+      </w:r>
+      <w:r>
+        <w:rPr>
+          <w:rFonts w:ascii="Times New Roman" w:hAnsi="Times New Roman"/>
+          <w:b w:val="false"/>
+          <w:bCs w:val="false"/>
+        </w:rPr>
+        <w:t>Bluetooth device sensing stations around the city of Austin which is hosted at: data.austintexas.gov. These devices log the presence of a Bluetooth enabled device such as a phone or tablet at a particular time and place. This data has been aggregated by the city and analyzed to produce simple results such as the rate of travel along roads with these sensor devices at particular times. This paper extends that analysis by collecting “walks” over the data of sets of devices as represented by anonymized MAC addresses. An unsupervised clustering algorithm is then applied to these walks in order to detect a cluster of high length and high device number cluster which could reasonably represent groups of public transportation users.</w:t>
       </w:r>
     </w:p>
     <w:p>
@@ -88,21 +104,7 @@
           <w:bCs w:val="false"/>
         </w:rPr>
         <w:tab/>
-        <w:t>Municipal sensor networks are becoming more common in the developed world. They allow city planners to respond to conditions within a city in real-time. But with the greater bulk of data generated by these sensor networks comes a greater burden to perform meaningful analysis of the results. Otherwise these modern and enormously useful tools are only contributing confusion rather than clarity. Austin, TX released the data collected by their Bluetooth sensing network to the public in the hopes that the innovative force of crowd collaboration would generate meaningful results in new and creative ways. Among the several specific questions that the city hoped to have answered by this public collaboration was this: what portion of our traffic is being generated by public</w:t>
-      </w:r>
-    </w:p>
-    <w:p>
-      <w:pPr>
-        <w:pStyle w:val="Normal"/>
-        <w:rPr/>
-      </w:pPr>
-      <w:r>
-        <w:rPr>
-          <w:rFonts w:ascii="Times New Roman" w:hAnsi="Times New Roman"/>
-          <w:b w:val="false"/>
-          <w:bCs w:val="false"/>
-        </w:rPr>
-        <w:t>transportation? This paper will approach this question by generating “walks” of sets of devices over a graph of the sensors and will then clusters</w:t>
+        <w:t>Municipal sensor networks are becoming more common in the developed world. They allow city planners to respond to conditions within a city in real-time. But with the greater bulk of data generated by these sensor networks comes a greater burden to perform meaningful analysis of the results. Otherwise these modern and enormously useful tools are only contributing confusion rather than clarity. Austin, TX released the data collected by their Bluetooth sensing network to the public in the hopes that the innovative force of crowd collaboration would generate meaningful results in new and creative ways. Among the several specific questions that the city hoped to have answered by this public collaboration was this: what portion of our traffic is being generated by public transportation? This paper will approach this question by generating “walks” of sets of devices over a graph of the sensors and will then clusters</w:t>
       </w:r>
     </w:p>
     <w:p>
@@ -1440,21 +1442,45 @@
           <w:b w:val="false"/>
           <w:bCs w:val="false"/>
         </w:rPr>
-        <w:t>performed by the City of Austin using the</w:t>
-      </w:r>
-    </w:p>
-    <w:p>
-      <w:pPr>
-        <w:pStyle w:val="Normal"/>
-        <w:rPr/>
-      </w:pPr>
-      <w:r>
-        <w:rPr>
-          <w:rFonts w:ascii="Times New Roman" w:hAnsi="Times New Roman"/>
-          <w:b w:val="false"/>
-          <w:bCs w:val="false"/>
-        </w:rPr>
-        <w:t>Bluetooth device sensor. This distributed array</w:t>
+        <w:t xml:space="preserve">performed by the City of Austin using </w:t>
+      </w:r>
+      <w:r>
+        <w:rPr>
+          <w:rFonts w:ascii="Times New Roman" w:hAnsi="Times New Roman"/>
+          <w:b w:val="false"/>
+          <w:bCs w:val="false"/>
+        </w:rPr>
+        <w:t>BAT 433</w:t>
+      </w:r>
+    </w:p>
+    <w:p>
+      <w:pPr>
+        <w:pStyle w:val="Normal"/>
+        <w:rPr/>
+      </w:pPr>
+      <w:r>
+        <w:rPr>
+          <w:rFonts w:ascii="Times New Roman" w:hAnsi="Times New Roman"/>
+          <w:b w:val="false"/>
+          <w:bCs w:val="false"/>
+        </w:rPr>
+        <w:t>Bluetooth device sensor</w:t>
+      </w:r>
+      <w:r>
+        <w:rPr>
+          <w:rFonts w:ascii="Times New Roman" w:hAnsi="Times New Roman"/>
+          <w:b w:val="false"/>
+          <w:bCs w:val="false"/>
+        </w:rPr>
+        <w:t>s</w:t>
+      </w:r>
+      <w:r>
+        <w:rPr>
+          <w:rFonts w:ascii="Times New Roman" w:hAnsi="Times New Roman"/>
+          <w:b w:val="false"/>
+          <w:bCs w:val="false"/>
+        </w:rPr>
+        <w:t>. This distributed array</w:t>
       </w:r>
     </w:p>
     <w:p>
@@ -1926,6 +1952,335 @@
     <w:p>
       <w:pPr>
         <w:pStyle w:val="Normal"/>
+        <w:rPr>
+          <w:rFonts w:ascii="Times New Roman" w:hAnsi="Times New Roman"/>
+          <w:b w:val="false"/>
+          <w:b w:val="false"/>
+          <w:bCs w:val="false"/>
+        </w:rPr>
+      </w:pPr>
+      <w:r>
+        <w:rPr/>
+      </w:r>
+    </w:p>
+    <w:p>
+      <w:pPr>
+        <w:pStyle w:val="Normal"/>
+        <w:rPr>
+          <w:rFonts w:ascii="Times New Roman" w:hAnsi="Times New Roman"/>
+          <w:b w:val="false"/>
+          <w:b w:val="false"/>
+          <w:bCs w:val="false"/>
+        </w:rPr>
+      </w:pPr>
+      <w:r>
+        <w:rPr/>
+        <mc:AlternateContent>
+          <mc:Choice Requires="wps">
+            <w:drawing>
+              <wp:anchor behindDoc="0" distT="0" distB="0" distL="0" distR="0" simplePos="0" locked="0" layoutInCell="1" allowOverlap="1" relativeHeight="6">
+                <wp:simplePos x="0" y="0"/>
+                <wp:positionH relativeFrom="column">
+                  <wp:posOffset>608330</wp:posOffset>
+                </wp:positionH>
+                <wp:positionV relativeFrom="paragraph">
+                  <wp:posOffset>69850</wp:posOffset>
+                </wp:positionV>
+                <wp:extent cx="1610360" cy="1229360"/>
+                <wp:effectExtent l="0" t="0" r="0" b="0"/>
+                <wp:wrapTopAndBottom/>
+                <wp:docPr id="5" name="Shape1"/>
+                <a:graphic xmlns:a="http://schemas.openxmlformats.org/drawingml/2006/main">
+                  <a:graphicData uri="http://schemas.microsoft.com/office/word/2010/wordprocessingShape">
+                    <wps:wsp>
+                      <wps:cNvSpPr txBox="1"/>
+                      <wps:spPr>
+                        <a:xfrm>
+                          <a:off x="0" y="0"/>
+                          <a:ext cx="1609560" cy="1228680"/>
+                        </a:xfrm>
+                        <a:prstGeom prst="rect">
+                          <a:avLst/>
+                        </a:prstGeom>
+                        <a:noFill/>
+                        <a:ln>
+                          <a:noFill/>
+                        </a:ln>
+                      </wps:spPr>
+                      <wps:txbx>
+                        <w:txbxContent>
+                          <w:p>
+                            <w:pPr>
+                              <w:overflowPunct w:val="false"/>
+                              <w:rPr/>
+                            </w:pPr>
+                            <w:r>
+                              <w:rPr/>
+                              <w:t>0 to 10 mph:</w:t>
+                            </w:r>
+                            <w:r>
+                              <w:rPr/>
+                            </w:r>
+                            <w:r>
+                              <w:rPr/>
+                              <w:t>2256903</w:t>
+                            </w:r>
+                          </w:p>
+                          <w:p>
+                            <w:pPr>
+                              <w:overflowPunct w:val="false"/>
+                              <w:rPr/>
+                            </w:pPr>
+                            <w:r>
+                              <w:rPr/>
+                              <w:t>10 to 20 mph:</w:t>
+                            </w:r>
+                            <w:r>
+                              <w:rPr/>
+                            </w:r>
+                            <w:r>
+                              <w:rPr/>
+                              <w:t>13211872</w:t>
+                            </w:r>
+                          </w:p>
+                          <w:p>
+                            <w:pPr>
+                              <w:overflowPunct w:val="false"/>
+                              <w:rPr/>
+                            </w:pPr>
+                            <w:r>
+                              <w:rPr/>
+                              <w:t>20 to 30 mph:</w:t>
+                            </w:r>
+                            <w:r>
+                              <w:rPr/>
+                            </w:r>
+                            <w:r>
+                              <w:rPr/>
+                              <w:t>18475629</w:t>
+                            </w:r>
+                          </w:p>
+                          <w:p>
+                            <w:pPr>
+                              <w:overflowPunct w:val="false"/>
+                              <w:rPr/>
+                            </w:pPr>
+                            <w:r>
+                              <w:rPr/>
+                              <w:t>30 to 40 mph:</w:t>
+                            </w:r>
+                            <w:r>
+                              <w:rPr/>
+                            </w:r>
+                            <w:r>
+                              <w:rPr/>
+                              <w:t>10169677</w:t>
+                            </w:r>
+                          </w:p>
+                          <w:p>
+                            <w:pPr>
+                              <w:overflowPunct w:val="false"/>
+                              <w:rPr/>
+                            </w:pPr>
+                            <w:r>
+                              <w:rPr/>
+                              <w:t>40 to 50 mph:</w:t>
+                            </w:r>
+                            <w:r>
+                              <w:rPr/>
+                            </w:r>
+                            <w:r>
+                              <w:rPr/>
+                              <w:t>4483509</w:t>
+                            </w:r>
+                          </w:p>
+                          <w:p>
+                            <w:pPr>
+                              <w:overflowPunct w:val="false"/>
+                              <w:rPr/>
+                            </w:pPr>
+                            <w:r>
+                              <w:rPr/>
+                              <w:t>50 to 60 mph:</w:t>
+                            </w:r>
+                            <w:r>
+                              <w:rPr/>
+                            </w:r>
+                            <w:r>
+                              <w:rPr/>
+                              <w:t>1292444</w:t>
+                            </w:r>
+                          </w:p>
+                          <w:p>
+                            <w:pPr>
+                              <w:overflowPunct w:val="false"/>
+                              <w:rPr/>
+                            </w:pPr>
+                            <w:r>
+                              <w:rPr/>
+                              <w:t>60+ mph:</w:t>
+                            </w:r>
+                            <w:r>
+                              <w:rPr/>
+                            </w:r>
+                            <w:r>
+                              <w:rPr/>
+                              <w:t>231234</w:t>
+                            </w:r>
+                          </w:p>
+                        </w:txbxContent>
+                      </wps:txbx>
+                      <wps:bodyPr wrap="square" lIns="0" rIns="0" tIns="0" bIns="0">
+                        <a:spAutoFit/>
+                      </wps:bodyPr>
+                    </wps:wsp>
+                  </a:graphicData>
+                </a:graphic>
+              </wp:anchor>
+            </w:drawing>
+          </mc:Choice>
+          <mc:Fallback>
+            <w:pict>
+              <v:shapetype id="shapetype_202" coordsize="21600,21600" o:spt="202" path="m,l,21600l21600,21600l21600,xe">
+                <v:stroke joinstyle="miter"/>
+                <v:path gradientshapeok="t" o:connecttype="rect"/>
+              </v:shapetype>
+              <v:shape id="shape_0" ID="Shape1" stroked="f" style="position:absolute;margin-left:47.9pt;margin-top:5.5pt;width:126.7pt;height:96.7pt" type="shapetype_202">
+                <v:textbox>
+                  <w:txbxContent>
+                    <w:p>
+                      <w:pPr>
+                        <w:overflowPunct w:val="false"/>
+                        <w:rPr/>
+                      </w:pPr>
+                      <w:r>
+                        <w:rPr/>
+                        <w:t>0 to 10 mph:</w:t>
+                      </w:r>
+                      <w:r>
+                        <w:rPr/>
+                      </w:r>
+                      <w:r>
+                        <w:rPr/>
+                        <w:t>2256903</w:t>
+                      </w:r>
+                    </w:p>
+                    <w:p>
+                      <w:pPr>
+                        <w:overflowPunct w:val="false"/>
+                        <w:rPr/>
+                      </w:pPr>
+                      <w:r>
+                        <w:rPr/>
+                        <w:t>10 to 20 mph:</w:t>
+                      </w:r>
+                      <w:r>
+                        <w:rPr/>
+                      </w:r>
+                      <w:r>
+                        <w:rPr/>
+                        <w:t>13211872</w:t>
+                      </w:r>
+                    </w:p>
+                    <w:p>
+                      <w:pPr>
+                        <w:overflowPunct w:val="false"/>
+                        <w:rPr/>
+                      </w:pPr>
+                      <w:r>
+                        <w:rPr/>
+                        <w:t>20 to 30 mph:</w:t>
+                      </w:r>
+                      <w:r>
+                        <w:rPr/>
+                      </w:r>
+                      <w:r>
+                        <w:rPr/>
+                        <w:t>18475629</w:t>
+                      </w:r>
+                    </w:p>
+                    <w:p>
+                      <w:pPr>
+                        <w:overflowPunct w:val="false"/>
+                        <w:rPr/>
+                      </w:pPr>
+                      <w:r>
+                        <w:rPr/>
+                        <w:t>30 to 40 mph:</w:t>
+                      </w:r>
+                      <w:r>
+                        <w:rPr/>
+                      </w:r>
+                      <w:r>
+                        <w:rPr/>
+                        <w:t>10169677</w:t>
+                      </w:r>
+                    </w:p>
+                    <w:p>
+                      <w:pPr>
+                        <w:overflowPunct w:val="false"/>
+                        <w:rPr/>
+                      </w:pPr>
+                      <w:r>
+                        <w:rPr/>
+                        <w:t>40 to 50 mph:</w:t>
+                      </w:r>
+                      <w:r>
+                        <w:rPr/>
+                      </w:r>
+                      <w:r>
+                        <w:rPr/>
+                        <w:t>4483509</w:t>
+                      </w:r>
+                    </w:p>
+                    <w:p>
+                      <w:pPr>
+                        <w:overflowPunct w:val="false"/>
+                        <w:rPr/>
+                      </w:pPr>
+                      <w:r>
+                        <w:rPr/>
+                        <w:t>50 to 60 mph:</w:t>
+                      </w:r>
+                      <w:r>
+                        <w:rPr/>
+                      </w:r>
+                      <w:r>
+                        <w:rPr/>
+                        <w:t>1292444</w:t>
+                      </w:r>
+                    </w:p>
+                    <w:p>
+                      <w:pPr>
+                        <w:overflowPunct w:val="false"/>
+                        <w:rPr/>
+                      </w:pPr>
+                      <w:r>
+                        <w:rPr/>
+                        <w:t>60+ mph:</w:t>
+                      </w:r>
+                      <w:r>
+                        <w:rPr/>
+                      </w:r>
+                      <w:r>
+                        <w:rPr/>
+                        <w:t>231234</w:t>
+                      </w:r>
+                    </w:p>
+                  </w:txbxContent>
+                </v:textbox>
+                <w10:wrap type="square"/>
+                <v:fill o:detectmouseclick="t" on="false"/>
+                <v:stroke color="black" joinstyle="round" endcap="flat"/>
+              </v:shape>
+            </w:pict>
+          </mc:Fallback>
+        </mc:AlternateContent>
+      </w:r>
+    </w:p>
+    <w:p>
+      <w:pPr>
+        <w:pStyle w:val="Normal"/>
         <w:rPr/>
       </w:pPr>
       <w:r>
@@ -1936,6 +2291,21 @@
         </w:rPr>
         <w:tab/>
         <w:t>The bus-heavy routes were also found to skew more towards early morning and later evening travel. This distinction is more difficult to dismiss. It is reasonable to expect more commuter traffic at this times. It is quite possible that bus commuters leave slightly earlier and return slightly later owing to the longer travel times of public transportation. It is promising then to see this distinction present itself in the data.</w:t>
+      </w:r>
+    </w:p>
+    <w:p>
+      <w:pPr>
+        <w:pStyle w:val="Normal"/>
+        <w:rPr/>
+      </w:pPr>
+      <w:r>
+        <w:rPr>
+          <w:rFonts w:ascii="Times New Roman" w:hAnsi="Times New Roman"/>
+          <w:b w:val="false"/>
+          <w:bCs w:val="false"/>
+        </w:rPr>
+        <w:tab/>
+        <w:t>Charting the length of walks and the number of devices represented showed that most walks were low-length and low-device count regardless of the group. Lamar accounted for 12,279,128 of the 50,121,162 total walks found in the data. Riverside accounted for 721,027 of these walks. Lamar appears to present a more even distribution across devices numbers in it walks with 1-device and 2-device walks having nearly equal numbers but nothing was so profound as to produce a definite result.</w:t>
       </w:r>
     </w:p>
     <w:p>

</xml_diff>